<commit_message>
Add my test case to Documents/TestCases.docx Test ID:5
</commit_message>
<xml_diff>
--- a/Documents/TestCases.docx
+++ b/Documents/TestCases.docx
@@ -1,6 +1,6 @@
 
 <file path=word/document.xml><?xml version="1.0" encoding="utf-8"?>
-<w:document xmlns:wpc="http://schemas.microsoft.com/office/word/2010/wordprocessingCanvas" xmlns:cx="http://schemas.microsoft.com/office/drawing/2014/chartex" xmlns:cx1="http://schemas.microsoft.com/office/drawing/2015/9/8/chartex" xmlns:mc="http://schemas.openxmlformats.org/markup-compatibility/2006" xmlns:o="urn:schemas-microsoft-com:office:office" xmlns:r="http://schemas.openxmlformats.org/officeDocument/2006/relationships" xmlns:m="http://schemas.openxmlformats.org/officeDocument/2006/math" xmlns:v="urn:schemas-microsoft-com:vml" xmlns:wp14="http://schemas.microsoft.com/office/word/2010/wordprocessingDrawing" xmlns:wp="http://schemas.openxmlformats.org/drawingml/2006/wordprocessingDrawing" xmlns:w10="urn:schemas-microsoft-com:office:word" xmlns:w="http://schemas.openxmlformats.org/wordprocessingml/2006/main" xmlns:w14="http://schemas.microsoft.com/office/word/2010/wordml" xmlns:w15="http://schemas.microsoft.com/office/word/2012/wordml" xmlns:w16se="http://schemas.microsoft.com/office/word/2015/wordml/symex" xmlns:wpg="http://schemas.microsoft.com/office/word/2010/wordprocessingGroup" xmlns:wpi="http://schemas.microsoft.com/office/word/2010/wordprocessingInk" xmlns:wne="http://schemas.microsoft.com/office/word/2006/wordml" xmlns:wps="http://schemas.microsoft.com/office/word/2010/wordprocessingShape" mc:Ignorable="w14 w15 w16se wp14">
+<w:document xmlns:wpc="http://schemas.microsoft.com/office/word/2010/wordprocessingCanvas" xmlns:cx="http://schemas.microsoft.com/office/drawing/2014/chartex" xmlns:cx1="http://schemas.microsoft.com/office/drawing/2015/9/8/chartex" xmlns:cx2="http://schemas.microsoft.com/office/drawing/2015/10/21/chartex" xmlns:mc="http://schemas.openxmlformats.org/markup-compatibility/2006" xmlns:o="urn:schemas-microsoft-com:office:office" xmlns:r="http://schemas.openxmlformats.org/officeDocument/2006/relationships" xmlns:m="http://schemas.openxmlformats.org/officeDocument/2006/math" xmlns:v="urn:schemas-microsoft-com:vml" xmlns:wp14="http://schemas.microsoft.com/office/word/2010/wordprocessingDrawing" xmlns:wp="http://schemas.openxmlformats.org/drawingml/2006/wordprocessingDrawing" xmlns:w10="urn:schemas-microsoft-com:office:word" xmlns:w="http://schemas.openxmlformats.org/wordprocessingml/2006/main" xmlns:w14="http://schemas.microsoft.com/office/word/2010/wordml" xmlns:w15="http://schemas.microsoft.com/office/word/2012/wordml" xmlns:w16se="http://schemas.microsoft.com/office/word/2015/wordml/symex" xmlns:wpg="http://schemas.microsoft.com/office/word/2010/wordprocessingGroup" xmlns:wpi="http://schemas.microsoft.com/office/word/2010/wordprocessingInk" xmlns:wne="http://schemas.microsoft.com/office/word/2006/wordml" xmlns:wps="http://schemas.microsoft.com/office/word/2010/wordprocessingShape" mc:Ignorable="w14 w15 w16se wp14">
   <w:background w:color="FFFFFF"/>
   <w:body>
     <w:p>
@@ -51,16 +51,7 @@
           <w:sz w:val="48"/>
           <w:szCs w:val="48"/>
         </w:rPr>
-        <w:t>Client Server Proje</w:t>
-      </w:r>
-      <w:bookmarkStart w:id="0" w:name="_GoBack"/>
-      <w:bookmarkEnd w:id="0"/>
-      <w:r>
-        <w:rPr>
-          <w:sz w:val="48"/>
-          <w:szCs w:val="48"/>
-        </w:rPr>
-        <w:t>ct</w:t>
+        <w:t>Client Server Project</w:t>
       </w:r>
     </w:p>
     <w:p>
@@ -102,7 +93,7 @@
           </w:tcPr>
           <w:p>
             <w:pPr>
-              <w:spacing w:after="0" w:line="240" w:lineRule="auto"/>
+              <w:spacing w:line="240" w:lineRule="auto"/>
             </w:pPr>
             <w:r>
               <w:t>ID</w:t>
@@ -121,7 +112,7 @@
           </w:tcPr>
           <w:p>
             <w:pPr>
-              <w:spacing w:after="0" w:line="240" w:lineRule="auto"/>
+              <w:spacing w:line="240" w:lineRule="auto"/>
             </w:pPr>
             <w:r>
               <w:t>a.</w:t>
@@ -146,7 +137,7 @@
           </w:tcPr>
           <w:p>
             <w:pPr>
-              <w:spacing w:after="0" w:line="240" w:lineRule="auto"/>
+              <w:spacing w:line="240" w:lineRule="auto"/>
             </w:pPr>
             <w:r>
               <w:t>Title</w:t>
@@ -165,7 +156,7 @@
           </w:tcPr>
           <w:p>
             <w:pPr>
-              <w:spacing w:after="0" w:line="240" w:lineRule="auto"/>
+              <w:spacing w:line="240" w:lineRule="auto"/>
             </w:pPr>
             <w:r>
               <w:t>a.</w:t>
@@ -190,7 +181,7 @@
           </w:tcPr>
           <w:p>
             <w:pPr>
-              <w:spacing w:after="0" w:line="240" w:lineRule="auto"/>
+              <w:spacing w:line="240" w:lineRule="auto"/>
             </w:pPr>
             <w:r>
               <w:t>Pre-conditions</w:t>
@@ -209,33 +200,22 @@
           </w:tcPr>
           <w:p>
             <w:pPr>
-              <w:spacing w:after="0" w:line="240" w:lineRule="auto"/>
+              <w:spacing w:line="240" w:lineRule="auto"/>
             </w:pPr>
             <w:r>
               <w:t>a.</w:t>
             </w:r>
             <w:r>
               <w:tab/>
-              <w:t xml:space="preserve">In the </w:t>
-            </w:r>
-            <w:r>
-              <w:t>pre-conditions heading, you should explain any activities that the tester needs to carry out before he/she can execute the test steps. They may need to add test data, perform other functions, execute other test cases, or navigate to a particular part of th</w:t>
-            </w:r>
-            <w:r>
-              <w:t>e system.</w:t>
-            </w:r>
-          </w:p>
-          <w:p>
-            <w:pPr>
-              <w:spacing w:after="0" w:line="240" w:lineRule="auto"/>
-            </w:pPr>
-            <w:proofErr w:type="spellStart"/>
-            <w:r>
-              <w:t>i</w:t>
-            </w:r>
-            <w:proofErr w:type="spellEnd"/>
-            <w:r>
-              <w:t>.</w:t>
+              <w:t>In the pre-conditions heading, you should explain any activities that the tester needs to carry out before he/she can execute the test steps. They may need to add test data, perform other functions, execute other test cases, or navigate to a particular part of the system.</w:t>
+            </w:r>
+          </w:p>
+          <w:p>
+            <w:pPr>
+              <w:spacing w:line="240" w:lineRule="auto"/>
+            </w:pPr>
+            <w:r>
+              <w:t>i.</w:t>
             </w:r>
             <w:r>
               <w:tab/>
@@ -257,7 +237,7 @@
           </w:tcPr>
           <w:p>
             <w:pPr>
-              <w:spacing w:after="0" w:line="240" w:lineRule="auto"/>
+              <w:spacing w:line="240" w:lineRule="auto"/>
             </w:pPr>
             <w:r>
               <w:t>Test Steps</w:t>
@@ -276,7 +256,7 @@
           </w:tcPr>
           <w:p>
             <w:pPr>
-              <w:spacing w:after="0" w:line="240" w:lineRule="auto"/>
+              <w:spacing w:line="240" w:lineRule="auto"/>
             </w:pPr>
             <w:r>
               <w:t>a.</w:t>
@@ -288,7 +268,7 @@
           </w:p>
           <w:p>
             <w:pPr>
-              <w:spacing w:after="0" w:line="240" w:lineRule="auto"/>
+              <w:spacing w:line="240" w:lineRule="auto"/>
             </w:pPr>
             <w:r>
               <w:t>b.</w:t>
@@ -313,7 +293,7 @@
           </w:tcPr>
           <w:p>
             <w:pPr>
-              <w:spacing w:after="0" w:line="240" w:lineRule="auto"/>
+              <w:spacing w:line="240" w:lineRule="auto"/>
             </w:pPr>
             <w:r>
               <w:t>Expected Results</w:t>
@@ -332,17 +312,14 @@
           </w:tcPr>
           <w:p>
             <w:pPr>
-              <w:spacing w:after="0" w:line="240" w:lineRule="auto"/>
+              <w:spacing w:line="240" w:lineRule="auto"/>
             </w:pPr>
             <w:r>
               <w:t>a.</w:t>
             </w:r>
             <w:r>
               <w:tab/>
-              <w:t xml:space="preserve">The tester needs to know </w:t>
-            </w:r>
-            <w:r>
-              <w:t>the expected result in order to assess whether the test case is successful. The optimal level of detail in this field varies from situation to situation.</w:t>
+              <w:t>The tester needs to know the expected result in order to assess whether the test case is successful. The optimal level of detail in this field varies from situation to situation.</w:t>
             </w:r>
           </w:p>
         </w:tc>
@@ -360,7 +337,7 @@
           </w:tcPr>
           <w:p>
             <w:pPr>
-              <w:spacing w:after="0" w:line="240" w:lineRule="auto"/>
+              <w:spacing w:line="240" w:lineRule="auto"/>
             </w:pPr>
             <w:r>
               <w:t>Post-conditions</w:t>
@@ -379,32 +356,26 @@
           </w:tcPr>
           <w:p>
             <w:pPr>
-              <w:spacing w:after="0" w:line="240" w:lineRule="auto"/>
+              <w:spacing w:line="240" w:lineRule="auto"/>
             </w:pPr>
             <w:r>
               <w:t>a.</w:t>
             </w:r>
             <w:r>
               <w:tab/>
-              <w:t xml:space="preserve">The person executing the test case needs the Post-conditions field to know how to </w:t>
-            </w:r>
-            <w:r>
-              <w:t>restore the system to its original state and not interfere with subsequent testing. For example, if the test case adds a customer, the tester might need to remove that customer.</w:t>
-            </w:r>
-          </w:p>
-          <w:p>
-            <w:pPr>
-              <w:spacing w:after="0" w:line="240" w:lineRule="auto"/>
+              <w:t>The person executing the test case needs the Post-conditions field to know how to restore the system to its original state and not interfere with subsequent testing. For example, if the test case adds a customer, the tester might need to remove that customer.</w:t>
+            </w:r>
+          </w:p>
+          <w:p>
+            <w:pPr>
+              <w:spacing w:line="240" w:lineRule="auto"/>
             </w:pPr>
             <w:r>
               <w:t>b.</w:t>
             </w:r>
             <w:r>
               <w:tab/>
-              <w:t>If the test case involves deleting a login account, you may need to recreat</w:t>
-            </w:r>
-            <w:r>
-              <w:t>e it.</w:t>
+              <w:t>If the test case involves deleting a login account, you may need to recreate it.</w:t>
             </w:r>
           </w:p>
         </w:tc>
@@ -422,7 +393,7 @@
           </w:tcPr>
           <w:p>
             <w:pPr>
-              <w:spacing w:after="0" w:line="240" w:lineRule="auto"/>
+              <w:spacing w:line="240" w:lineRule="auto"/>
             </w:pPr>
             <w:r>
               <w:t>Test Data</w:t>
@@ -441,7 +412,7 @@
           </w:tcPr>
           <w:p>
             <w:pPr>
-              <w:spacing w:after="0" w:line="240" w:lineRule="auto"/>
+              <w:spacing w:line="240" w:lineRule="auto"/>
             </w:pPr>
             <w:r>
               <w:t>a.</w:t>
@@ -453,17 +424,14 @@
           </w:p>
           <w:p>
             <w:pPr>
-              <w:spacing w:after="0" w:line="240" w:lineRule="auto"/>
+              <w:spacing w:line="240" w:lineRule="auto"/>
             </w:pPr>
             <w:r>
               <w:t>b.</w:t>
             </w:r>
             <w:r>
               <w:tab/>
-              <w:t xml:space="preserve">By using a test </w:t>
-            </w:r>
-            <w:r>
-              <w:t>data file, you avoid hard coding test data in the test case, so a single test case can be used to test several sets of test data.</w:t>
+              <w:t>By using a test data file, you avoid hard coding test data in the test case, so a single test case can be used to test several sets of test data.</w:t>
             </w:r>
           </w:p>
         </w:tc>
@@ -481,7 +449,7 @@
           </w:tcPr>
           <w:p>
             <w:pPr>
-              <w:spacing w:after="0" w:line="240" w:lineRule="auto"/>
+              <w:spacing w:line="240" w:lineRule="auto"/>
             </w:pPr>
             <w:r>
               <w:t>Priority (Low, Medium, High)</w:t>
@@ -500,17 +468,14 @@
           </w:tcPr>
           <w:p>
             <w:pPr>
-              <w:spacing w:after="0" w:line="240" w:lineRule="auto"/>
+              <w:spacing w:line="240" w:lineRule="auto"/>
             </w:pPr>
             <w:r>
               <w:t>a.</w:t>
             </w:r>
             <w:r>
               <w:tab/>
-              <w:t>Priority indicates how urgent and/or important a test case is. All test cases can’t be of equ</w:t>
-            </w:r>
-            <w:r>
-              <w:t xml:space="preserve">ally high priority, and priority can help </w:t>
+              <w:t xml:space="preserve">Priority indicates how urgent and/or important a test case is. All test cases can’t be of equally high priority, and priority can help </w:t>
             </w:r>
             <w:r>
               <w:lastRenderedPageBreak/>
@@ -532,7 +497,7 @@
           </w:tcPr>
           <w:p>
             <w:pPr>
-              <w:spacing w:after="0" w:line="240" w:lineRule="auto"/>
+              <w:spacing w:line="240" w:lineRule="auto"/>
             </w:pPr>
             <w:r>
               <w:lastRenderedPageBreak/>
@@ -552,17 +517,14 @@
           </w:tcPr>
           <w:p>
             <w:pPr>
-              <w:spacing w:after="0" w:line="240" w:lineRule="auto"/>
+              <w:spacing w:line="240" w:lineRule="auto"/>
             </w:pPr>
             <w:r>
               <w:t>a.</w:t>
             </w:r>
             <w:r>
               <w:tab/>
-              <w:t>The (first and last) name of the person who wrote the test case. People reading the test case may want to contact the author to ask questions or get clarificati</w:t>
-            </w:r>
-            <w:r>
-              <w:t>on.</w:t>
+              <w:t>The (first and last) name of the person who wrote the test case. People reading the test case may want to contact the author to ask questions or get clarification.</w:t>
             </w:r>
           </w:p>
         </w:tc>
@@ -620,6 +582,8 @@
               <w:spacing w:line="240" w:lineRule="auto"/>
               <w:ind w:left="75" w:right="-150"/>
             </w:pPr>
+            <w:bookmarkStart w:id="0" w:name="OLE_LINK1"/>
+            <w:bookmarkStart w:id="1" w:name="OLE_LINK2"/>
             <w:r>
               <w:rPr>
                 <w:b/>
@@ -719,7 +683,7 @@
               <w:spacing w:line="240" w:lineRule="auto"/>
               <w:ind w:left="30"/>
               <w:rPr>
-                <w:rFonts w:eastAsia="SimSun"/>
+                <w:rFonts w:eastAsia="宋体"/>
                 <w:sz w:val="20"/>
                 <w:szCs w:val="20"/>
                 <w:lang w:eastAsia="zh-CN"/>
@@ -728,7 +692,7 @@
             <w:hyperlink r:id="rId6" w:tgtFrame="https://www.baidu.com/_blank" w:history="1">
               <w:r>
                 <w:rPr>
-                  <w:rFonts w:eastAsia="SimSun" w:hint="eastAsia"/>
+                  <w:rFonts w:eastAsia="宋体" w:hint="eastAsia"/>
                   <w:color w:val="333333"/>
                   <w:sz w:val="19"/>
                   <w:szCs w:val="19"/>
@@ -737,11 +701,10 @@
                 </w:rPr>
                 <w:t>T</w:t>
               </w:r>
-              <w:proofErr w:type="spellStart"/>
               <w:r>
                 <w:rPr>
                   <w:rStyle w:val="Hyperlink"/>
-                  <w:rFonts w:eastAsia="SimSun"/>
+                  <w:rFonts w:eastAsia="宋体"/>
                   <w:color w:val="333333"/>
                   <w:sz w:val="19"/>
                   <w:szCs w:val="19"/>
@@ -750,11 +713,10 @@
                 </w:rPr>
                 <w:t>icket</w:t>
               </w:r>
-              <w:proofErr w:type="spellEnd"/>
             </w:hyperlink>
             <w:r>
               <w:rPr>
-                <w:rFonts w:eastAsia="SimSun" w:hint="eastAsia"/>
+                <w:rFonts w:eastAsia="宋体" w:hint="eastAsia"/>
                 <w:color w:val="333333"/>
                 <w:sz w:val="19"/>
                 <w:szCs w:val="19"/>
@@ -839,7 +801,7 @@
             </w:r>
             <w:r>
               <w:rPr>
-                <w:rFonts w:eastAsia="SimSun" w:hint="eastAsia"/>
+                <w:rFonts w:eastAsia="宋体" w:hint="eastAsia"/>
                 <w:sz w:val="20"/>
                 <w:szCs w:val="20"/>
                 <w:lang w:val="en-US" w:eastAsia="zh-CN"/>
@@ -863,81 +825,12 @@
             </w:pPr>
             <w:r>
               <w:rPr>
-                <w:rFonts w:eastAsia="SimSun" w:hint="eastAsia"/>
-                <w:sz w:val="20"/>
-                <w:szCs w:val="20"/>
-                <w:lang w:val="en-US" w:eastAsia="zh-CN"/>
-              </w:rPr>
-              <w:t xml:space="preserve">The user needs to know the number of rooms and guests, information </w:t>
-            </w:r>
-            <w:proofErr w:type="gramStart"/>
-            <w:r>
-              <w:rPr>
-                <w:rFonts w:eastAsia="SimSun" w:hint="eastAsia"/>
-                <w:sz w:val="20"/>
-                <w:szCs w:val="20"/>
-                <w:lang w:val="en-US" w:eastAsia="zh-CN"/>
-              </w:rPr>
-              <w:t>including :</w:t>
-            </w:r>
-            <w:proofErr w:type="gramEnd"/>
-            <w:r>
-              <w:rPr>
-                <w:rFonts w:eastAsia="SimSun" w:hint="eastAsia"/>
-                <w:sz w:val="20"/>
-                <w:szCs w:val="20"/>
-                <w:lang w:val="en-US" w:eastAsia="zh-CN"/>
-              </w:rPr>
-              <w:t xml:space="preserve"> name, </w:t>
-            </w:r>
-            <w:proofErr w:type="spellStart"/>
-            <w:r>
-              <w:rPr>
-                <w:rFonts w:eastAsia="SimSun" w:hint="eastAsia"/>
-                <w:sz w:val="20"/>
-                <w:szCs w:val="20"/>
-                <w:lang w:val="en-US" w:eastAsia="zh-CN"/>
-              </w:rPr>
-              <w:t>birthday,gender</w:t>
-            </w:r>
-            <w:proofErr w:type="spellEnd"/>
-            <w:r>
-              <w:rPr>
-                <w:rFonts w:eastAsia="SimSun" w:hint="eastAsia"/>
-                <w:sz w:val="20"/>
-                <w:szCs w:val="20"/>
-                <w:lang w:val="en-US" w:eastAsia="zh-CN"/>
-              </w:rPr>
-              <w:t xml:space="preserve"> of each guest and the room t</w:t>
-            </w:r>
-            <w:r>
-              <w:rPr>
-                <w:rFonts w:eastAsia="SimSun" w:hint="eastAsia"/>
-                <w:sz w:val="20"/>
-                <w:szCs w:val="20"/>
-                <w:lang w:val="en-US" w:eastAsia="zh-CN"/>
-              </w:rPr>
-              <w:t xml:space="preserve">ype, ship </w:t>
-            </w:r>
-            <w:proofErr w:type="spellStart"/>
-            <w:r>
-              <w:rPr>
-                <w:rFonts w:eastAsia="SimSun" w:hint="eastAsia"/>
-                <w:sz w:val="20"/>
-                <w:szCs w:val="20"/>
-                <w:lang w:val="en-US" w:eastAsia="zh-CN"/>
-              </w:rPr>
-              <w:t>type,room</w:t>
-            </w:r>
-            <w:proofErr w:type="spellEnd"/>
-            <w:r>
-              <w:rPr>
-                <w:rFonts w:eastAsia="SimSun" w:hint="eastAsia"/>
-                <w:sz w:val="20"/>
-                <w:szCs w:val="20"/>
-                <w:lang w:val="en-US" w:eastAsia="zh-CN"/>
-              </w:rPr>
-              <w:t xml:space="preserve"> location they preferred.</w:t>
+                <w:rFonts w:eastAsia="宋体" w:hint="eastAsia"/>
+                <w:sz w:val="20"/>
+                <w:szCs w:val="20"/>
+                <w:lang w:val="en-US" w:eastAsia="zh-CN"/>
+              </w:rPr>
+              <w:t>The user needs to know the number of rooms and guests, information including : name, birthday,gender of each guest and the room type, ship type,room location they preferred.</w:t>
             </w:r>
           </w:p>
           <w:p>
@@ -956,7 +849,7 @@
             </w:pPr>
             <w:r>
               <w:rPr>
-                <w:rFonts w:eastAsia="SimSun" w:hint="eastAsia"/>
+                <w:rFonts w:eastAsia="宋体" w:hint="eastAsia"/>
                 <w:sz w:val="20"/>
                 <w:szCs w:val="20"/>
                 <w:lang w:val="en-US" w:eastAsia="zh-CN"/>
@@ -1048,36 +941,16 @@
             </w:r>
             <w:r>
               <w:rPr>
-                <w:rFonts w:eastAsia="SimSun" w:hint="eastAsia"/>
-                <w:sz w:val="20"/>
-                <w:szCs w:val="20"/>
-                <w:lang w:val="en-US" w:eastAsia="zh-CN"/>
-              </w:rPr>
-              <w:t xml:space="preserve">In the main menu, </w:t>
-            </w:r>
-            <w:proofErr w:type="gramStart"/>
-            <w:r>
-              <w:rPr>
-                <w:rFonts w:eastAsia="SimSun" w:hint="eastAsia"/>
-                <w:sz w:val="20"/>
-                <w:szCs w:val="20"/>
-                <w:lang w:val="en-US" w:eastAsia="zh-CN"/>
-              </w:rPr>
-              <w:t>click  departure</w:t>
-            </w:r>
-            <w:proofErr w:type="gramEnd"/>
-            <w:r>
-              <w:rPr>
-                <w:rFonts w:eastAsia="SimSun" w:hint="eastAsia"/>
-                <w:sz w:val="20"/>
-                <w:szCs w:val="20"/>
-                <w:lang w:val="en-US" w:eastAsia="zh-CN"/>
-              </w:rPr>
-              <w:t xml:space="preserve"> button and select one location(same with destination, date and duration) after you finish your selections, click </w:t>
-            </w:r>
-            <w:r>
-              <w:rPr>
-                <w:rFonts w:eastAsia="SimSun" w:hint="eastAsia"/>
+                <w:rFonts w:eastAsia="宋体" w:hint="eastAsia"/>
+                <w:sz w:val="20"/>
+                <w:szCs w:val="20"/>
+                <w:lang w:val="en-US" w:eastAsia="zh-CN"/>
+              </w:rPr>
+              <w:t xml:space="preserve">In the main menu, click  departure button and select one location(same with destination, date and duration) after you finish your selections, click </w:t>
+            </w:r>
+            <w:r>
+              <w:rPr>
+                <w:rFonts w:eastAsia="宋体" w:hint="eastAsia"/>
                 <w:b/>
                 <w:bCs/>
                 <w:sz w:val="20"/>
@@ -1088,7 +961,7 @@
             </w:r>
             <w:r>
               <w:rPr>
-                <w:rFonts w:eastAsia="SimSun" w:hint="eastAsia"/>
+                <w:rFonts w:eastAsia="宋体" w:hint="eastAsia"/>
                 <w:sz w:val="20"/>
                 <w:szCs w:val="20"/>
                 <w:lang w:val="en-US" w:eastAsia="zh-CN"/>
@@ -1116,7 +989,7 @@
             </w:r>
             <w:r>
               <w:rPr>
-                <w:rFonts w:eastAsia="SimSun" w:hint="eastAsia"/>
+                <w:rFonts w:eastAsia="宋体" w:hint="eastAsia"/>
                 <w:sz w:val="20"/>
                 <w:szCs w:val="20"/>
                 <w:lang w:val="en-US" w:eastAsia="zh-CN"/>
@@ -1125,7 +998,7 @@
             </w:r>
             <w:r>
               <w:rPr>
-                <w:rFonts w:eastAsia="SimSun" w:hint="eastAsia"/>
+                <w:rFonts w:eastAsia="宋体" w:hint="eastAsia"/>
                 <w:b/>
                 <w:bCs/>
                 <w:sz w:val="20"/>
@@ -1136,7 +1009,7 @@
             </w:r>
             <w:r>
               <w:rPr>
-                <w:rFonts w:eastAsia="SimSun" w:hint="eastAsia"/>
+                <w:rFonts w:eastAsia="宋体" w:hint="eastAsia"/>
                 <w:sz w:val="20"/>
                 <w:szCs w:val="20"/>
                 <w:lang w:val="en-US" w:eastAsia="zh-CN"/>
@@ -1145,7 +1018,7 @@
             </w:r>
             <w:r>
               <w:rPr>
-                <w:rFonts w:eastAsia="SimSun" w:hint="eastAsia"/>
+                <w:rFonts w:eastAsia="宋体" w:hint="eastAsia"/>
                 <w:b/>
                 <w:bCs/>
                 <w:sz w:val="20"/>
@@ -1156,21 +1029,12 @@
             </w:r>
             <w:r>
               <w:rPr>
-                <w:rFonts w:eastAsia="SimSun" w:hint="eastAsia"/>
-                <w:sz w:val="20"/>
-                <w:szCs w:val="20"/>
-                <w:lang w:val="en-US" w:eastAsia="zh-CN"/>
-              </w:rPr>
-              <w:t xml:space="preserve"> to select route, click book on the one you wan</w:t>
-            </w:r>
-            <w:r>
-              <w:rPr>
-                <w:rFonts w:eastAsia="SimSun" w:hint="eastAsia"/>
-                <w:sz w:val="20"/>
-                <w:szCs w:val="20"/>
-                <w:lang w:val="en-US" w:eastAsia="zh-CN"/>
-              </w:rPr>
-              <w:t>t.</w:t>
+                <w:rFonts w:eastAsia="宋体" w:hint="eastAsia"/>
+                <w:sz w:val="20"/>
+                <w:szCs w:val="20"/>
+                <w:lang w:val="en-US" w:eastAsia="zh-CN"/>
+              </w:rPr>
+              <w:t xml:space="preserve"> to select route, click book on the one you want.</w:t>
             </w:r>
           </w:p>
           <w:p>
@@ -1194,7 +1058,7 @@
             </w:r>
             <w:r>
               <w:rPr>
-                <w:rFonts w:eastAsia="SimSun" w:hint="eastAsia"/>
+                <w:rFonts w:eastAsia="宋体" w:hint="eastAsia"/>
                 <w:sz w:val="20"/>
                 <w:szCs w:val="20"/>
                 <w:lang w:val="en-US" w:eastAsia="zh-CN"/>
@@ -1203,7 +1067,7 @@
             </w:r>
             <w:r>
               <w:rPr>
-                <w:rFonts w:eastAsia="SimSun"/>
+                <w:rFonts w:eastAsia="宋体"/>
                 <w:sz w:val="20"/>
                 <w:szCs w:val="20"/>
                 <w:lang w:val="en-US" w:eastAsia="zh-CN"/>
@@ -1212,7 +1076,7 @@
             </w:r>
             <w:r>
               <w:rPr>
-                <w:rFonts w:eastAsia="SimSun" w:hint="eastAsia"/>
+                <w:rFonts w:eastAsia="宋体" w:hint="eastAsia"/>
                 <w:sz w:val="20"/>
                 <w:szCs w:val="20"/>
                 <w:lang w:val="en-US" w:eastAsia="zh-CN"/>
@@ -1221,7 +1085,7 @@
             </w:r>
             <w:r>
               <w:rPr>
-                <w:rFonts w:eastAsia="SimSun" w:hint="eastAsia"/>
+                <w:rFonts w:eastAsia="宋体" w:hint="eastAsia"/>
                 <w:b/>
                 <w:bCs/>
                 <w:sz w:val="20"/>
@@ -1232,7 +1096,7 @@
             </w:r>
             <w:r>
               <w:rPr>
-                <w:rFonts w:eastAsia="SimSun" w:hint="eastAsia"/>
+                <w:rFonts w:eastAsia="宋体" w:hint="eastAsia"/>
                 <w:sz w:val="20"/>
                 <w:szCs w:val="20"/>
                 <w:lang w:val="en-US" w:eastAsia="zh-CN"/>
@@ -1259,36 +1123,16 @@
             </w:r>
             <w:r>
               <w:rPr>
-                <w:rFonts w:eastAsia="SimSun" w:hint="eastAsia"/>
-                <w:sz w:val="20"/>
-                <w:szCs w:val="20"/>
-                <w:lang w:val="en-US" w:eastAsia="zh-CN"/>
-              </w:rPr>
-              <w:t xml:space="preserve">Insert the information of each guest and click </w:t>
-            </w:r>
-            <w:proofErr w:type="gramStart"/>
-            <w:r>
-              <w:rPr>
-                <w:rFonts w:eastAsia="SimSun" w:hint="eastAsia"/>
-                <w:sz w:val="20"/>
-                <w:szCs w:val="20"/>
-                <w:lang w:val="en-US" w:eastAsia="zh-CN"/>
-              </w:rPr>
-              <w:t>save(</w:t>
-            </w:r>
-            <w:proofErr w:type="gramEnd"/>
-            <w:r>
-              <w:rPr>
-                <w:rFonts w:eastAsia="SimSun" w:hint="eastAsia"/>
-                <w:sz w:val="20"/>
-                <w:szCs w:val="20"/>
-                <w:lang w:val="en-US" w:eastAsia="zh-CN"/>
-              </w:rPr>
-              <w:t xml:space="preserve">The information can be edited or deleted by pressing </w:t>
-            </w:r>
-            <w:r>
-              <w:rPr>
-                <w:rFonts w:eastAsia="SimSun" w:hint="eastAsia"/>
+                <w:rFonts w:eastAsia="宋体" w:hint="eastAsia"/>
+                <w:sz w:val="20"/>
+                <w:szCs w:val="20"/>
+                <w:lang w:val="en-US" w:eastAsia="zh-CN"/>
+              </w:rPr>
+              <w:t xml:space="preserve">Insert the information of each guest and click save(The information can be edited or deleted by pressing </w:t>
+            </w:r>
+            <w:r>
+              <w:rPr>
+                <w:rFonts w:eastAsia="宋体" w:hint="eastAsia"/>
                 <w:b/>
                 <w:bCs/>
                 <w:sz w:val="20"/>
@@ -1299,7 +1143,7 @@
             </w:r>
             <w:r>
               <w:rPr>
-                <w:rFonts w:eastAsia="SimSun" w:hint="eastAsia"/>
+                <w:rFonts w:eastAsia="宋体" w:hint="eastAsia"/>
                 <w:sz w:val="20"/>
                 <w:szCs w:val="20"/>
                 <w:lang w:val="en-US" w:eastAsia="zh-CN"/>
@@ -1308,7 +1152,7 @@
             </w:r>
             <w:r>
               <w:rPr>
-                <w:rFonts w:eastAsia="SimSun" w:hint="eastAsia"/>
+                <w:rFonts w:eastAsia="宋体" w:hint="eastAsia"/>
                 <w:b/>
                 <w:bCs/>
                 <w:sz w:val="20"/>
@@ -1319,37 +1163,28 @@
             </w:r>
             <w:r>
               <w:rPr>
-                <w:rFonts w:eastAsia="SimSun" w:hint="eastAsia"/>
-                <w:sz w:val="20"/>
-                <w:szCs w:val="20"/>
-                <w:lang w:val="en-US" w:eastAsia="zh-CN"/>
-              </w:rPr>
-              <w:t>button</w:t>
-            </w:r>
-            <w:r>
-              <w:rPr>
-                <w:rFonts w:eastAsia="SimSun" w:hint="eastAsia"/>
-                <w:sz w:val="20"/>
-                <w:szCs w:val="20"/>
-                <w:lang w:val="en-US" w:eastAsia="zh-CN"/>
-              </w:rPr>
-              <w:t>).Press continue after all information has been inserted.</w:t>
-            </w:r>
-          </w:p>
-          <w:p>
-            <w:pPr>
-              <w:pStyle w:val="Normal1"/>
-              <w:spacing w:line="240" w:lineRule="auto"/>
-              <w:rPr>
-                <w:rFonts w:eastAsia="SimSun"/>
-                <w:sz w:val="20"/>
-                <w:szCs w:val="20"/>
-                <w:lang w:val="en-US" w:eastAsia="zh-CN"/>
-              </w:rPr>
-            </w:pPr>
-            <w:r>
-              <w:rPr>
-                <w:rFonts w:eastAsia="SimSun" w:hint="eastAsia"/>
+                <w:rFonts w:eastAsia="宋体" w:hint="eastAsia"/>
+                <w:sz w:val="20"/>
+                <w:szCs w:val="20"/>
+                <w:lang w:val="en-US" w:eastAsia="zh-CN"/>
+              </w:rPr>
+              <w:t>button).Press continue after all information has been inserted.</w:t>
+            </w:r>
+          </w:p>
+          <w:p>
+            <w:pPr>
+              <w:pStyle w:val="Normal1"/>
+              <w:spacing w:line="240" w:lineRule="auto"/>
+              <w:rPr>
+                <w:rFonts w:eastAsia="宋体"/>
+                <w:sz w:val="20"/>
+                <w:szCs w:val="20"/>
+                <w:lang w:val="en-US" w:eastAsia="zh-CN"/>
+              </w:rPr>
+            </w:pPr>
+            <w:r>
+              <w:rPr>
+                <w:rFonts w:eastAsia="宋体" w:hint="eastAsia"/>
                 <w:sz w:val="20"/>
                 <w:szCs w:val="20"/>
                 <w:lang w:val="en-US" w:eastAsia="zh-CN"/>
@@ -1358,7 +1193,7 @@
             </w:r>
             <w:r>
               <w:rPr>
-                <w:rFonts w:eastAsia="SimSun" w:hint="eastAsia"/>
+                <w:rFonts w:eastAsia="宋体" w:hint="eastAsia"/>
                 <w:b/>
                 <w:bCs/>
                 <w:sz w:val="20"/>
@@ -1439,7 +1274,7 @@
             </w:r>
             <w:r>
               <w:rPr>
-                <w:rFonts w:eastAsia="SimSun" w:hint="eastAsia"/>
+                <w:rFonts w:eastAsia="宋体" w:hint="eastAsia"/>
                 <w:sz w:val="20"/>
                 <w:szCs w:val="20"/>
                 <w:lang w:val="en-US" w:eastAsia="zh-CN"/>
@@ -1448,7 +1283,7 @@
             </w:r>
             <w:r>
               <w:rPr>
-                <w:rFonts w:eastAsia="SimSun"/>
+                <w:rFonts w:eastAsia="宋体"/>
                 <w:sz w:val="20"/>
                 <w:szCs w:val="20"/>
                 <w:lang w:val="en-US" w:eastAsia="zh-CN"/>
@@ -1465,7 +1300,7 @@
             </w:r>
             <w:r>
               <w:rPr>
-                <w:rFonts w:ascii="Consolas" w:eastAsia="SimSun" w:hAnsi="Consolas"/>
+                <w:rFonts w:ascii="Consolas" w:eastAsia="宋体" w:hAnsi="Consolas"/>
                 <w:color w:val="800000"/>
                 <w:sz w:val="19"/>
                 <w:lang w:val="en-US" w:eastAsia="zh-CN"/>
@@ -1474,7 +1309,7 @@
             </w:r>
             <w:r>
               <w:rPr>
-                <w:rFonts w:ascii="Consolas" w:eastAsia="SimSun" w:hAnsi="Consolas" w:hint="eastAsia"/>
+                <w:rFonts w:ascii="Consolas" w:eastAsia="宋体" w:hAnsi="Consolas" w:hint="eastAsia"/>
                 <w:color w:val="800000"/>
                 <w:sz w:val="19"/>
                 <w:lang w:val="en-US" w:eastAsia="zh-CN"/>
@@ -1544,15 +1379,15 @@
               <w:spacing w:line="240" w:lineRule="auto"/>
               <w:ind w:left="30"/>
               <w:rPr>
-                <w:rFonts w:eastAsia="SimSun"/>
-                <w:sz w:val="20"/>
-                <w:szCs w:val="20"/>
-                <w:lang w:val="en-US" w:eastAsia="zh-CN"/>
-              </w:rPr>
-            </w:pPr>
-            <w:r>
-              <w:rPr>
-                <w:rFonts w:eastAsia="SimSun" w:hint="eastAsia"/>
+                <w:rFonts w:eastAsia="宋体"/>
+                <w:sz w:val="20"/>
+                <w:szCs w:val="20"/>
+                <w:lang w:val="en-US" w:eastAsia="zh-CN"/>
+              </w:rPr>
+            </w:pPr>
+            <w:r>
+              <w:rPr>
+                <w:rFonts w:eastAsia="宋体" w:hint="eastAsia"/>
                 <w:sz w:val="20"/>
                 <w:szCs w:val="20"/>
                 <w:lang w:val="en-US" w:eastAsia="zh-CN"/>
@@ -1563,7 +1398,7 @@
               <w:r>
                 <w:rPr>
                   <w:rStyle w:val="Hyperlink"/>
-                  <w:rFonts w:eastAsia="SimSun" w:hint="eastAsia"/>
+                  <w:rFonts w:eastAsia="宋体" w:hint="eastAsia"/>
                   <w:sz w:val="20"/>
                   <w:szCs w:val="20"/>
                   <w:lang w:val="en-US" w:eastAsia="zh-CN"/>
@@ -1582,29 +1417,20 @@
               <w:spacing w:line="240" w:lineRule="auto"/>
               <w:ind w:left="30"/>
               <w:rPr>
-                <w:rFonts w:eastAsia="SimSun"/>
-                <w:sz w:val="20"/>
-                <w:szCs w:val="20"/>
-                <w:lang w:val="en-US" w:eastAsia="zh-CN"/>
-              </w:rPr>
-            </w:pPr>
-            <w:r>
-              <w:rPr>
-                <w:rFonts w:eastAsia="SimSun" w:hint="eastAsia"/>
-                <w:sz w:val="20"/>
-                <w:szCs w:val="20"/>
-                <w:lang w:val="en-US" w:eastAsia="zh-CN"/>
-              </w:rPr>
-              <w:t xml:space="preserve">Login with user name: </w:t>
-            </w:r>
-            <w:r>
-              <w:rPr>
-                <w:rFonts w:eastAsia="SimSun" w:hint="eastAsia"/>
-                <w:sz w:val="20"/>
-                <w:szCs w:val="20"/>
-                <w:lang w:val="en-US" w:eastAsia="zh-CN"/>
-              </w:rPr>
-              <w:t>f2016_s1_user20 password: f2016_s1_user20</w:t>
+                <w:rFonts w:eastAsia="宋体"/>
+                <w:sz w:val="20"/>
+                <w:szCs w:val="20"/>
+                <w:lang w:val="en-US" w:eastAsia="zh-CN"/>
+              </w:rPr>
+            </w:pPr>
+            <w:r>
+              <w:rPr>
+                <w:rFonts w:eastAsia="宋体" w:hint="eastAsia"/>
+                <w:sz w:val="20"/>
+                <w:szCs w:val="20"/>
+                <w:lang w:val="en-US" w:eastAsia="zh-CN"/>
+              </w:rPr>
+              <w:t>Login with user name: f2016_s1_user20 password: f2016_s1_user20</w:t>
             </w:r>
           </w:p>
           <w:p>
@@ -1617,15 +1443,15 @@
               <w:spacing w:line="240" w:lineRule="auto"/>
               <w:ind w:left="30"/>
               <w:rPr>
-                <w:rFonts w:eastAsia="SimSun"/>
-                <w:sz w:val="20"/>
-                <w:szCs w:val="20"/>
-                <w:lang w:val="en-US" w:eastAsia="zh-CN"/>
-              </w:rPr>
-            </w:pPr>
-            <w:r>
-              <w:rPr>
-                <w:rFonts w:eastAsia="SimSun" w:hint="eastAsia"/>
+                <w:rFonts w:eastAsia="宋体"/>
+                <w:sz w:val="20"/>
+                <w:szCs w:val="20"/>
+                <w:lang w:val="en-US" w:eastAsia="zh-CN"/>
+              </w:rPr>
+            </w:pPr>
+            <w:r>
+              <w:rPr>
+                <w:rFonts w:eastAsia="宋体" w:hint="eastAsia"/>
                 <w:sz w:val="20"/>
                 <w:szCs w:val="20"/>
                 <w:lang w:val="en-US" w:eastAsia="zh-CN"/>
@@ -1835,29 +1661,20 @@
                 <w:szCs w:val="20"/>
               </w:rPr>
             </w:pPr>
-            <w:proofErr w:type="spellStart"/>
-            <w:r>
-              <w:rPr>
-                <w:rFonts w:eastAsia="SimSun" w:hint="eastAsia"/>
-                <w:sz w:val="20"/>
-                <w:szCs w:val="20"/>
-                <w:lang w:val="en-US" w:eastAsia="zh-CN"/>
-              </w:rPr>
-              <w:t>Qingxun</w:t>
-            </w:r>
-            <w:proofErr w:type="spellEnd"/>
-            <w:r>
-              <w:rPr>
-                <w:rFonts w:eastAsia="SimSun" w:hint="eastAsia"/>
-                <w:sz w:val="20"/>
-                <w:szCs w:val="20"/>
-                <w:lang w:val="en-US" w:eastAsia="zh-CN"/>
-              </w:rPr>
-              <w:t xml:space="preserve"> Su</w:t>
+            <w:r>
+              <w:rPr>
+                <w:rFonts w:eastAsia="宋体" w:hint="eastAsia"/>
+                <w:sz w:val="20"/>
+                <w:szCs w:val="20"/>
+                <w:lang w:val="en-US" w:eastAsia="zh-CN"/>
+              </w:rPr>
+              <w:t>Qingxun Su</w:t>
             </w:r>
           </w:p>
         </w:tc>
       </w:tr>
+      <w:bookmarkEnd w:id="0"/>
+      <w:bookmarkEnd w:id="1"/>
     </w:tbl>
     <w:p>
       <w:pPr>
@@ -1869,6 +1686,1140 @@
         <w:spacing w:after="0" w:line="240" w:lineRule="auto"/>
       </w:pPr>
     </w:p>
+    <w:tbl>
+      <w:tblPr>
+        <w:tblW w:w="10280" w:type="dxa"/>
+        <w:jc w:val="center"/>
+        <w:tblBorders>
+          <w:top w:val="single" w:sz="6" w:space="0" w:color="000000"/>
+          <w:left w:val="single" w:sz="6" w:space="0" w:color="000000"/>
+          <w:bottom w:val="single" w:sz="6" w:space="0" w:color="000000"/>
+          <w:right w:val="single" w:sz="6" w:space="0" w:color="000000"/>
+          <w:insideH w:val="single" w:sz="6" w:space="0" w:color="000000"/>
+          <w:insideV w:val="single" w:sz="6" w:space="0" w:color="000000"/>
+        </w:tblBorders>
+        <w:tblLayout w:type="fixed"/>
+        <w:tblLook w:val="04A0" w:firstRow="1" w:lastRow="0" w:firstColumn="1" w:lastColumn="0" w:noHBand="0" w:noVBand="1"/>
+      </w:tblPr>
+      <w:tblGrid>
+        <w:gridCol w:w="3299"/>
+        <w:gridCol w:w="6981"/>
+      </w:tblGrid>
+      <w:tr>
+        <w:trPr>
+          <w:trHeight w:val="453"/>
+          <w:jc w:val="center"/>
+        </w:trPr>
+        <w:tc>
+          <w:tcPr>
+            <w:tcW w:w="3299" w:type="dxa"/>
+            <w:tcBorders>
+              <w:top w:val="single" w:sz="8" w:space="0" w:color="000000"/>
+              <w:left w:val="single" w:sz="8" w:space="0" w:color="000000"/>
+              <w:bottom w:val="single" w:sz="8" w:space="0" w:color="000000"/>
+              <w:right w:val="single" w:sz="8" w:space="0" w:color="000000"/>
+            </w:tcBorders>
+            <w:shd w:val="clear" w:color="auto" w:fill="FF9900"/>
+            <w:tcMar>
+              <w:top w:w="100" w:type="dxa"/>
+              <w:left w:w="100" w:type="dxa"/>
+              <w:bottom w:w="100" w:type="dxa"/>
+              <w:right w:w="100" w:type="dxa"/>
+            </w:tcMar>
+          </w:tcPr>
+          <w:p>
+            <w:pPr>
+              <w:pStyle w:val="Normal1"/>
+              <w:spacing w:line="240" w:lineRule="auto"/>
+              <w:ind w:left="75" w:right="-150"/>
+            </w:pPr>
+            <w:r>
+              <w:rPr>
+                <w:b/>
+                <w:sz w:val="20"/>
+                <w:szCs w:val="20"/>
+              </w:rPr>
+              <w:lastRenderedPageBreak/>
+              <w:t>ID</w:t>
+            </w:r>
+          </w:p>
+        </w:tc>
+        <w:tc>
+          <w:tcPr>
+            <w:tcW w:w="6981" w:type="dxa"/>
+            <w:tcBorders>
+              <w:top w:val="single" w:sz="8" w:space="0" w:color="000000"/>
+              <w:bottom w:val="single" w:sz="8" w:space="0" w:color="000000"/>
+              <w:right w:val="single" w:sz="8" w:space="0" w:color="000000"/>
+            </w:tcBorders>
+            <w:shd w:val="clear" w:color="auto" w:fill="FF9900"/>
+            <w:tcMar>
+              <w:top w:w="100" w:type="dxa"/>
+              <w:left w:w="100" w:type="dxa"/>
+              <w:bottom w:w="100" w:type="dxa"/>
+              <w:right w:w="100" w:type="dxa"/>
+            </w:tcMar>
+          </w:tcPr>
+          <w:p>
+            <w:pPr>
+              <w:pStyle w:val="Normal1"/>
+              <w:spacing w:line="240" w:lineRule="auto"/>
+              <w:ind w:left="-120" w:right="-150" w:firstLine="150"/>
+            </w:pPr>
+            <w:r>
+              <w:rPr>
+                <w:b/>
+                <w:sz w:val="20"/>
+                <w:szCs w:val="20"/>
+              </w:rPr>
+              <w:t>5</w:t>
+            </w:r>
+          </w:p>
+        </w:tc>
+      </w:tr>
+      <w:tr>
+        <w:trPr>
+          <w:trHeight w:val="453"/>
+          <w:jc w:val="center"/>
+        </w:trPr>
+        <w:tc>
+          <w:tcPr>
+            <w:tcW w:w="3299" w:type="dxa"/>
+            <w:tcBorders>
+              <w:left w:val="single" w:sz="8" w:space="0" w:color="000000"/>
+              <w:bottom w:val="single" w:sz="8" w:space="0" w:color="000000"/>
+              <w:right w:val="single" w:sz="8" w:space="0" w:color="000000"/>
+            </w:tcBorders>
+            <w:tcMar>
+              <w:top w:w="100" w:type="dxa"/>
+              <w:left w:w="100" w:type="dxa"/>
+              <w:bottom w:w="100" w:type="dxa"/>
+              <w:right w:w="100" w:type="dxa"/>
+            </w:tcMar>
+          </w:tcPr>
+          <w:p>
+            <w:pPr>
+              <w:pStyle w:val="Normal1"/>
+              <w:spacing w:line="240" w:lineRule="auto"/>
+              <w:ind w:left="75"/>
+            </w:pPr>
+            <w:r>
+              <w:rPr>
+                <w:b/>
+                <w:sz w:val="20"/>
+                <w:szCs w:val="20"/>
+              </w:rPr>
+              <w:t>Title</w:t>
+            </w:r>
+          </w:p>
+        </w:tc>
+        <w:tc>
+          <w:tcPr>
+            <w:tcW w:w="6981" w:type="dxa"/>
+            <w:tcBorders>
+              <w:bottom w:val="single" w:sz="8" w:space="0" w:color="000000"/>
+              <w:right w:val="single" w:sz="8" w:space="0" w:color="000000"/>
+            </w:tcBorders>
+            <w:tcMar>
+              <w:top w:w="100" w:type="dxa"/>
+              <w:left w:w="100" w:type="dxa"/>
+              <w:bottom w:w="100" w:type="dxa"/>
+              <w:right w:w="100" w:type="dxa"/>
+            </w:tcMar>
+          </w:tcPr>
+          <w:p>
+            <w:pPr>
+              <w:pStyle w:val="Normal1"/>
+              <w:spacing w:line="240" w:lineRule="auto"/>
+              <w:ind w:left="30"/>
+              <w:rPr>
+                <w:rFonts w:eastAsia="宋体"/>
+                <w:sz w:val="20"/>
+                <w:szCs w:val="20"/>
+                <w:lang w:eastAsia="zh-CN"/>
+              </w:rPr>
+            </w:pPr>
+            <w:r>
+              <w:t>Schedule</w:t>
+            </w:r>
+          </w:p>
+        </w:tc>
+      </w:tr>
+      <w:tr>
+        <w:trPr>
+          <w:trHeight w:val="1849"/>
+          <w:jc w:val="center"/>
+        </w:trPr>
+        <w:tc>
+          <w:tcPr>
+            <w:tcW w:w="3299" w:type="dxa"/>
+            <w:tcBorders>
+              <w:left w:val="single" w:sz="8" w:space="0" w:color="000000"/>
+              <w:bottom w:val="single" w:sz="8" w:space="0" w:color="000000"/>
+              <w:right w:val="single" w:sz="8" w:space="0" w:color="000000"/>
+            </w:tcBorders>
+            <w:tcMar>
+              <w:top w:w="100" w:type="dxa"/>
+              <w:left w:w="100" w:type="dxa"/>
+              <w:bottom w:w="100" w:type="dxa"/>
+              <w:right w:w="100" w:type="dxa"/>
+            </w:tcMar>
+          </w:tcPr>
+          <w:p>
+            <w:pPr>
+              <w:pStyle w:val="Normal1"/>
+              <w:spacing w:line="240" w:lineRule="auto"/>
+              <w:ind w:left="75"/>
+            </w:pPr>
+            <w:r>
+              <w:rPr>
+                <w:b/>
+                <w:sz w:val="20"/>
+                <w:szCs w:val="20"/>
+              </w:rPr>
+              <w:t>Pre-conditions</w:t>
+            </w:r>
+          </w:p>
+        </w:tc>
+        <w:tc>
+          <w:tcPr>
+            <w:tcW w:w="6981" w:type="dxa"/>
+            <w:tcBorders>
+              <w:bottom w:val="single" w:sz="8" w:space="0" w:color="000000"/>
+              <w:right w:val="single" w:sz="8" w:space="0" w:color="000000"/>
+            </w:tcBorders>
+            <w:tcMar>
+              <w:top w:w="100" w:type="dxa"/>
+              <w:left w:w="100" w:type="dxa"/>
+              <w:bottom w:w="100" w:type="dxa"/>
+              <w:right w:w="100" w:type="dxa"/>
+            </w:tcMar>
+          </w:tcPr>
+          <w:p>
+            <w:pPr>
+              <w:pStyle w:val="Normal1"/>
+              <w:numPr>
+                <w:ilvl w:val="0"/>
+                <w:numId w:val="3"/>
+              </w:numPr>
+              <w:spacing w:line="240" w:lineRule="auto"/>
+              <w:rPr>
+                <w:sz w:val="20"/>
+                <w:szCs w:val="20"/>
+              </w:rPr>
+            </w:pPr>
+            <w:r>
+              <w:rPr>
+                <w:sz w:val="20"/>
+                <w:szCs w:val="20"/>
+              </w:rPr>
+              <w:t xml:space="preserve">The user has the employee </w:t>
+            </w:r>
+            <w:r>
+              <w:rPr>
+                <w:rFonts w:eastAsiaTheme="minorEastAsia" w:hint="eastAsia"/>
+                <w:sz w:val="20"/>
+                <w:szCs w:val="20"/>
+                <w:lang w:eastAsia="zh-CN"/>
+              </w:rPr>
+              <w:t>privilege</w:t>
+            </w:r>
+            <w:r>
+              <w:rPr>
+                <w:rFonts w:eastAsiaTheme="minorEastAsia"/>
+                <w:sz w:val="20"/>
+                <w:szCs w:val="20"/>
+                <w:lang w:eastAsia="zh-CN"/>
+              </w:rPr>
+              <w:t>.</w:t>
+            </w:r>
+          </w:p>
+          <w:p>
+            <w:pPr>
+              <w:pStyle w:val="Normal1"/>
+              <w:spacing w:line="240" w:lineRule="auto"/>
+              <w:ind w:left="390"/>
+              <w:rPr>
+                <w:sz w:val="20"/>
+                <w:szCs w:val="20"/>
+              </w:rPr>
+            </w:pPr>
+          </w:p>
+        </w:tc>
+      </w:tr>
+      <w:tr>
+        <w:trPr>
+          <w:trHeight w:val="2779"/>
+          <w:jc w:val="center"/>
+        </w:trPr>
+        <w:tc>
+          <w:tcPr>
+            <w:tcW w:w="3299" w:type="dxa"/>
+            <w:tcBorders>
+              <w:left w:val="single" w:sz="8" w:space="0" w:color="000000"/>
+              <w:bottom w:val="single" w:sz="8" w:space="0" w:color="000000"/>
+              <w:right w:val="single" w:sz="8" w:space="0" w:color="000000"/>
+            </w:tcBorders>
+            <w:tcMar>
+              <w:top w:w="100" w:type="dxa"/>
+              <w:left w:w="100" w:type="dxa"/>
+              <w:bottom w:w="100" w:type="dxa"/>
+              <w:right w:w="100" w:type="dxa"/>
+            </w:tcMar>
+          </w:tcPr>
+          <w:p>
+            <w:pPr>
+              <w:pStyle w:val="Normal1"/>
+              <w:spacing w:line="240" w:lineRule="auto"/>
+              <w:ind w:left="75"/>
+            </w:pPr>
+            <w:r>
+              <w:rPr>
+                <w:b/>
+                <w:sz w:val="20"/>
+                <w:szCs w:val="20"/>
+              </w:rPr>
+              <w:t>Test Steps</w:t>
+            </w:r>
+          </w:p>
+        </w:tc>
+        <w:tc>
+          <w:tcPr>
+            <w:tcW w:w="6981" w:type="dxa"/>
+            <w:tcBorders>
+              <w:bottom w:val="single" w:sz="8" w:space="0" w:color="000000"/>
+              <w:right w:val="single" w:sz="8" w:space="0" w:color="000000"/>
+            </w:tcBorders>
+            <w:tcMar>
+              <w:top w:w="100" w:type="dxa"/>
+              <w:left w:w="100" w:type="dxa"/>
+              <w:bottom w:w="100" w:type="dxa"/>
+              <w:right w:w="100" w:type="dxa"/>
+            </w:tcMar>
+          </w:tcPr>
+          <w:p>
+            <w:pPr>
+              <w:pStyle w:val="Normal1"/>
+              <w:numPr>
+                <w:ilvl w:val="0"/>
+                <w:numId w:val="4"/>
+              </w:numPr>
+              <w:spacing w:line="240" w:lineRule="auto"/>
+              <w:rPr>
+                <w:rFonts w:eastAsia="宋体"/>
+                <w:sz w:val="20"/>
+                <w:szCs w:val="20"/>
+                <w:lang w:val="en-US" w:eastAsia="zh-CN"/>
+              </w:rPr>
+            </w:pPr>
+            <w:r>
+              <w:rPr>
+                <w:rFonts w:eastAsia="宋体"/>
+                <w:sz w:val="20"/>
+                <w:szCs w:val="20"/>
+                <w:lang w:eastAsia="zh-CN"/>
+              </w:rPr>
+              <w:t>Launch project</w:t>
+            </w:r>
+          </w:p>
+          <w:p>
+            <w:pPr>
+              <w:pStyle w:val="Normal1"/>
+              <w:numPr>
+                <w:ilvl w:val="0"/>
+                <w:numId w:val="4"/>
+              </w:numPr>
+              <w:spacing w:line="240" w:lineRule="auto"/>
+              <w:rPr>
+                <w:rFonts w:eastAsia="宋体"/>
+                <w:sz w:val="20"/>
+                <w:szCs w:val="20"/>
+                <w:lang w:val="en-US" w:eastAsia="zh-CN"/>
+              </w:rPr>
+            </w:pPr>
+            <w:r>
+              <w:rPr>
+                <w:rFonts w:eastAsia="宋体"/>
+                <w:sz w:val="20"/>
+                <w:szCs w:val="20"/>
+                <w:lang w:eastAsia="zh-CN"/>
+              </w:rPr>
+              <w:t>Click “OnBoard” button</w:t>
+            </w:r>
+          </w:p>
+          <w:p>
+            <w:pPr>
+              <w:pStyle w:val="Normal1"/>
+              <w:numPr>
+                <w:ilvl w:val="0"/>
+                <w:numId w:val="4"/>
+              </w:numPr>
+              <w:spacing w:line="240" w:lineRule="auto"/>
+              <w:rPr>
+                <w:rFonts w:eastAsia="宋体"/>
+                <w:sz w:val="20"/>
+                <w:szCs w:val="20"/>
+                <w:lang w:val="en-US" w:eastAsia="zh-CN"/>
+              </w:rPr>
+            </w:pPr>
+            <w:r>
+              <w:rPr>
+                <w:rFonts w:eastAsia="宋体"/>
+                <w:sz w:val="20"/>
+                <w:szCs w:val="20"/>
+                <w:lang w:eastAsia="zh-CN"/>
+              </w:rPr>
+              <w:t>Click “</w:t>
+            </w:r>
+            <w:r>
+              <w:rPr>
+                <w:rFonts w:eastAsia="宋体"/>
+                <w:sz w:val="20"/>
+                <w:szCs w:val="20"/>
+                <w:lang w:eastAsia="zh-CN"/>
+              </w:rPr>
+              <w:t>Employee Login</w:t>
+            </w:r>
+            <w:r>
+              <w:rPr>
+                <w:rFonts w:eastAsia="宋体"/>
+                <w:sz w:val="20"/>
+                <w:szCs w:val="20"/>
+                <w:lang w:eastAsia="zh-CN"/>
+              </w:rPr>
+              <w:t>” button</w:t>
+            </w:r>
+          </w:p>
+          <w:p>
+            <w:pPr>
+              <w:pStyle w:val="Normal1"/>
+              <w:numPr>
+                <w:ilvl w:val="0"/>
+                <w:numId w:val="4"/>
+              </w:numPr>
+              <w:spacing w:line="240" w:lineRule="auto"/>
+              <w:rPr>
+                <w:rFonts w:eastAsia="宋体"/>
+                <w:sz w:val="20"/>
+                <w:szCs w:val="20"/>
+                <w:lang w:val="en-US" w:eastAsia="zh-CN"/>
+              </w:rPr>
+            </w:pPr>
+            <w:r>
+              <w:rPr>
+                <w:rFonts w:eastAsia="宋体"/>
+                <w:sz w:val="20"/>
+                <w:szCs w:val="20"/>
+                <w:lang w:eastAsia="zh-CN"/>
+              </w:rPr>
+              <w:t>Enter test data</w:t>
+            </w:r>
+            <w:r>
+              <w:rPr>
+                <w:rFonts w:eastAsia="宋体"/>
+                <w:sz w:val="20"/>
+                <w:szCs w:val="20"/>
+                <w:lang w:eastAsia="zh-CN"/>
+              </w:rPr>
+              <w:t xml:space="preserve"> and press “login” button</w:t>
+            </w:r>
+          </w:p>
+          <w:p>
+            <w:pPr>
+              <w:pStyle w:val="Normal1"/>
+              <w:numPr>
+                <w:ilvl w:val="0"/>
+                <w:numId w:val="4"/>
+              </w:numPr>
+              <w:spacing w:line="240" w:lineRule="auto"/>
+              <w:rPr>
+                <w:rFonts w:eastAsia="宋体"/>
+                <w:sz w:val="20"/>
+                <w:szCs w:val="20"/>
+                <w:lang w:val="en-US" w:eastAsia="zh-CN"/>
+              </w:rPr>
+            </w:pPr>
+            <w:r>
+              <w:rPr>
+                <w:rFonts w:eastAsia="宋体"/>
+                <w:sz w:val="20"/>
+                <w:szCs w:val="20"/>
+                <w:lang w:eastAsia="zh-CN"/>
+              </w:rPr>
+              <w:t>Click “schedule” button</w:t>
+            </w:r>
+          </w:p>
+          <w:p>
+            <w:pPr>
+              <w:pStyle w:val="Normal1"/>
+              <w:numPr>
+                <w:ilvl w:val="0"/>
+                <w:numId w:val="4"/>
+              </w:numPr>
+              <w:spacing w:line="240" w:lineRule="auto"/>
+              <w:rPr>
+                <w:rFonts w:eastAsia="宋体"/>
+                <w:sz w:val="20"/>
+                <w:szCs w:val="20"/>
+                <w:lang w:val="en-US" w:eastAsia="zh-CN"/>
+              </w:rPr>
+            </w:pPr>
+            <w:r>
+              <w:rPr>
+                <w:rFonts w:eastAsia="宋体"/>
+                <w:sz w:val="20"/>
+                <w:szCs w:val="20"/>
+                <w:lang w:eastAsia="zh-CN"/>
+              </w:rPr>
+              <w:t>Click “Check” button to see result</w:t>
+            </w:r>
+          </w:p>
+        </w:tc>
+      </w:tr>
+      <w:tr>
+        <w:trPr>
+          <w:trHeight w:val="684"/>
+          <w:jc w:val="center"/>
+        </w:trPr>
+        <w:tc>
+          <w:tcPr>
+            <w:tcW w:w="3299" w:type="dxa"/>
+            <w:tcBorders>
+              <w:left w:val="single" w:sz="8" w:space="0" w:color="000000"/>
+              <w:bottom w:val="single" w:sz="8" w:space="0" w:color="000000"/>
+              <w:right w:val="single" w:sz="8" w:space="0" w:color="000000"/>
+            </w:tcBorders>
+            <w:tcMar>
+              <w:top w:w="100" w:type="dxa"/>
+              <w:left w:w="100" w:type="dxa"/>
+              <w:bottom w:w="100" w:type="dxa"/>
+              <w:right w:w="100" w:type="dxa"/>
+            </w:tcMar>
+          </w:tcPr>
+          <w:p>
+            <w:pPr>
+              <w:pStyle w:val="Normal1"/>
+              <w:spacing w:line="240" w:lineRule="auto"/>
+              <w:ind w:left="75"/>
+            </w:pPr>
+            <w:r>
+              <w:rPr>
+                <w:b/>
+                <w:sz w:val="20"/>
+                <w:szCs w:val="20"/>
+              </w:rPr>
+              <w:t>Expected Results</w:t>
+            </w:r>
+          </w:p>
+        </w:tc>
+        <w:tc>
+          <w:tcPr>
+            <w:tcW w:w="6981" w:type="dxa"/>
+            <w:tcBorders>
+              <w:bottom w:val="single" w:sz="8" w:space="0" w:color="000000"/>
+              <w:right w:val="single" w:sz="8" w:space="0" w:color="000000"/>
+            </w:tcBorders>
+            <w:tcMar>
+              <w:top w:w="100" w:type="dxa"/>
+              <w:left w:w="100" w:type="dxa"/>
+              <w:bottom w:w="100" w:type="dxa"/>
+              <w:right w:w="100" w:type="dxa"/>
+            </w:tcMar>
+          </w:tcPr>
+          <w:p>
+            <w:pPr>
+              <w:pStyle w:val="Normal1"/>
+              <w:numPr>
+                <w:ilvl w:val="0"/>
+                <w:numId w:val="5"/>
+              </w:numPr>
+              <w:spacing w:line="240" w:lineRule="auto"/>
+              <w:rPr>
+                <w:color w:val="auto"/>
+                <w:sz w:val="20"/>
+                <w:szCs w:val="20"/>
+                <w:shd w:val="clear" w:color="auto" w:fill="FFFFFF"/>
+              </w:rPr>
+            </w:pPr>
+            <w:r>
+              <w:rPr>
+                <w:color w:val="auto"/>
+                <w:sz w:val="20"/>
+                <w:szCs w:val="20"/>
+              </w:rPr>
+              <w:t xml:space="preserve">At the top, labels show -&gt; </w:t>
+            </w:r>
+            <w:r>
+              <w:rPr>
+                <w:rFonts w:ascii="Consolas" w:eastAsia="宋体" w:hAnsi="Consolas" w:cs="Consolas"/>
+                <w:color w:val="auto"/>
+                <w:sz w:val="19"/>
+                <w:szCs w:val="19"/>
+                <w:highlight w:val="white"/>
+                <w:lang w:eastAsia="en-US"/>
+              </w:rPr>
+              <w:t>Gift Cashier Schedule</w:t>
+            </w:r>
+            <w:r>
+              <w:rPr>
+                <w:color w:val="auto"/>
+                <w:sz w:val="20"/>
+                <w:szCs w:val="20"/>
+              </w:rPr>
+              <w:t xml:space="preserve">, </w:t>
+            </w:r>
+            <w:r>
+              <w:rPr>
+                <w:color w:val="auto"/>
+                <w:sz w:val="20"/>
+                <w:szCs w:val="20"/>
+              </w:rPr>
+              <w:t>Staff:1</w:t>
+            </w:r>
+            <w:r>
+              <w:rPr>
+                <w:color w:val="auto"/>
+                <w:sz w:val="20"/>
+                <w:szCs w:val="20"/>
+              </w:rPr>
+              <w:t xml:space="preserve">, </w:t>
+            </w:r>
+            <w:r>
+              <w:rPr>
+                <w:color w:val="auto"/>
+                <w:sz w:val="20"/>
+                <w:szCs w:val="20"/>
+              </w:rPr>
+              <w:t>Name:</w:t>
+            </w:r>
+            <w:r>
+              <w:rPr>
+                <w:color w:val="auto"/>
+                <w:sz w:val="20"/>
+                <w:szCs w:val="20"/>
+              </w:rPr>
+              <w:t xml:space="preserve"> </w:t>
+            </w:r>
+            <w:r>
+              <w:rPr>
+                <w:color w:val="auto"/>
+                <w:sz w:val="20"/>
+                <w:szCs w:val="20"/>
+                <w:shd w:val="clear" w:color="auto" w:fill="FFFFFF"/>
+              </w:rPr>
+              <w:t>Pamela</w:t>
+            </w:r>
+            <w:r>
+              <w:rPr>
+                <w:color w:val="auto"/>
+                <w:sz w:val="20"/>
+                <w:szCs w:val="20"/>
+                <w:shd w:val="clear" w:color="auto" w:fill="FFFFFF"/>
+              </w:rPr>
+              <w:t xml:space="preserve"> </w:t>
+            </w:r>
+            <w:r>
+              <w:rPr>
+                <w:color w:val="auto"/>
+                <w:sz w:val="20"/>
+                <w:szCs w:val="20"/>
+                <w:shd w:val="clear" w:color="auto" w:fill="FFFFFF"/>
+              </w:rPr>
+              <w:t>Clark</w:t>
+            </w:r>
+          </w:p>
+          <w:p>
+            <w:pPr>
+              <w:pStyle w:val="Normal1"/>
+              <w:spacing w:line="240" w:lineRule="auto"/>
+              <w:ind w:left="30"/>
+              <w:rPr>
+                <w:color w:val="auto"/>
+                <w:sz w:val="20"/>
+                <w:szCs w:val="20"/>
+                <w:shd w:val="clear" w:color="auto" w:fill="FFFFFF"/>
+              </w:rPr>
+            </w:pPr>
+            <w:r>
+              <w:rPr>
+                <w:color w:val="auto"/>
+                <w:sz w:val="20"/>
+                <w:szCs w:val="20"/>
+                <w:shd w:val="clear" w:color="auto" w:fill="FFFFFF"/>
+              </w:rPr>
+              <w:t>dataGridView shows: “</w:t>
+            </w:r>
+            <w:r>
+              <w:rPr>
+                <w:rFonts w:ascii="Consolas" w:eastAsia="宋体" w:hAnsi="Consolas" w:cs="Consolas"/>
+                <w:color w:val="auto"/>
+                <w:sz w:val="19"/>
+                <w:szCs w:val="19"/>
+                <w:highlight w:val="white"/>
+                <w:lang w:eastAsia="en-US"/>
+              </w:rPr>
+              <w:t>Shift_StartDate</w:t>
+            </w:r>
+            <w:r>
+              <w:rPr>
+                <w:rFonts w:ascii="Consolas" w:eastAsia="宋体" w:hAnsi="Consolas" w:cs="Consolas"/>
+                <w:color w:val="auto"/>
+                <w:sz w:val="19"/>
+                <w:szCs w:val="19"/>
+                <w:highlight w:val="white"/>
+                <w:lang w:eastAsia="en-US"/>
+              </w:rPr>
+              <w:t>:</w:t>
+            </w:r>
+            <w:r>
+              <w:rPr>
+                <w:color w:val="auto"/>
+                <w:sz w:val="20"/>
+                <w:szCs w:val="20"/>
+                <w:shd w:val="clear" w:color="auto" w:fill="FFFFFF"/>
+              </w:rPr>
+              <w:t xml:space="preserve"> </w:t>
+            </w:r>
+            <w:r>
+              <w:rPr>
+                <w:color w:val="auto"/>
+                <w:sz w:val="20"/>
+                <w:szCs w:val="20"/>
+                <w:shd w:val="clear" w:color="auto" w:fill="FFFFFF"/>
+              </w:rPr>
+              <w:t>2017-11-12</w:t>
+            </w:r>
+            <w:r>
+              <w:rPr>
+                <w:rFonts w:ascii="Consolas" w:eastAsia="宋体" w:hAnsi="Consolas" w:cs="Consolas"/>
+                <w:color w:val="auto"/>
+                <w:sz w:val="19"/>
+                <w:szCs w:val="19"/>
+                <w:highlight w:val="white"/>
+                <w:lang w:eastAsia="en-US"/>
+              </w:rPr>
+              <w:t>, Shift_StartTime</w:t>
+            </w:r>
+            <w:r>
+              <w:rPr>
+                <w:rFonts w:ascii="Consolas" w:eastAsia="宋体" w:hAnsi="Consolas" w:cs="Consolas"/>
+                <w:color w:val="auto"/>
+                <w:sz w:val="19"/>
+                <w:szCs w:val="19"/>
+                <w:highlight w:val="white"/>
+                <w:lang w:eastAsia="en-US"/>
+              </w:rPr>
+              <w:t>:</w:t>
+            </w:r>
+            <w:r>
+              <w:rPr>
+                <w:color w:val="auto"/>
+                <w:sz w:val="20"/>
+                <w:szCs w:val="20"/>
+                <w:shd w:val="clear" w:color="auto" w:fill="FFFFFF"/>
+              </w:rPr>
+              <w:t xml:space="preserve"> </w:t>
+            </w:r>
+            <w:r>
+              <w:rPr>
+                <w:color w:val="auto"/>
+                <w:sz w:val="20"/>
+                <w:szCs w:val="20"/>
+                <w:shd w:val="clear" w:color="auto" w:fill="FFFFFF"/>
+              </w:rPr>
+              <w:t>09:52:00</w:t>
+            </w:r>
+            <w:r>
+              <w:rPr>
+                <w:rFonts w:ascii="Consolas" w:eastAsia="宋体" w:hAnsi="Consolas" w:cs="Consolas"/>
+                <w:color w:val="auto"/>
+                <w:sz w:val="19"/>
+                <w:szCs w:val="19"/>
+                <w:highlight w:val="white"/>
+                <w:lang w:eastAsia="en-US"/>
+              </w:rPr>
+              <w:t>, Shift</w:t>
+            </w:r>
+            <w:r>
+              <w:rPr>
+                <w:rFonts w:ascii="Consolas" w:eastAsia="宋体" w:hAnsi="Consolas" w:cs="Consolas"/>
+                <w:color w:val="auto"/>
+                <w:sz w:val="19"/>
+                <w:szCs w:val="19"/>
+                <w:highlight w:val="white"/>
+                <w:lang w:eastAsia="en-US"/>
+              </w:rPr>
+              <w:t xml:space="preserve">_Duration: 5, Room_Number: 220, </w:t>
+            </w:r>
+            <w:r>
+              <w:rPr>
+                <w:rFonts w:ascii="Consolas" w:eastAsia="宋体" w:hAnsi="Consolas" w:cs="Consolas"/>
+                <w:color w:val="auto"/>
+                <w:sz w:val="19"/>
+                <w:szCs w:val="19"/>
+                <w:highlight w:val="white"/>
+                <w:lang w:eastAsia="en-US"/>
+              </w:rPr>
+              <w:t>Ship_ID</w:t>
+            </w:r>
+            <w:r>
+              <w:rPr>
+                <w:rFonts w:ascii="Consolas" w:eastAsia="宋体" w:hAnsi="Consolas" w:cs="Consolas"/>
+                <w:color w:val="auto"/>
+                <w:sz w:val="19"/>
+                <w:szCs w:val="19"/>
+                <w:lang w:eastAsia="en-US"/>
+              </w:rPr>
+              <w:t>: 3</w:t>
+            </w:r>
+            <w:r>
+              <w:rPr>
+                <w:rFonts w:ascii="Consolas" w:eastAsia="宋体" w:hAnsi="Consolas" w:cs="Consolas"/>
+                <w:color w:val="auto"/>
+                <w:sz w:val="19"/>
+                <w:szCs w:val="19"/>
+                <w:lang w:eastAsia="en-US"/>
+              </w:rPr>
+              <w:t>”</w:t>
+            </w:r>
+          </w:p>
+          <w:p>
+            <w:pPr>
+              <w:pStyle w:val="Normal1"/>
+              <w:spacing w:line="240" w:lineRule="auto"/>
+              <w:ind w:left="30"/>
+              <w:rPr>
+                <w:color w:val="auto"/>
+                <w:sz w:val="20"/>
+                <w:szCs w:val="20"/>
+              </w:rPr>
+            </w:pPr>
+          </w:p>
+        </w:tc>
+        <w:bookmarkStart w:id="2" w:name="_GoBack"/>
+        <w:bookmarkEnd w:id="2"/>
+      </w:tr>
+      <w:tr>
+        <w:trPr>
+          <w:trHeight w:val="686"/>
+          <w:jc w:val="center"/>
+        </w:trPr>
+        <w:tc>
+          <w:tcPr>
+            <w:tcW w:w="3299" w:type="dxa"/>
+            <w:tcBorders>
+              <w:left w:val="single" w:sz="8" w:space="0" w:color="000000"/>
+              <w:bottom w:val="single" w:sz="8" w:space="0" w:color="000000"/>
+              <w:right w:val="single" w:sz="8" w:space="0" w:color="000000"/>
+            </w:tcBorders>
+            <w:tcMar>
+              <w:top w:w="100" w:type="dxa"/>
+              <w:left w:w="100" w:type="dxa"/>
+              <w:bottom w:w="100" w:type="dxa"/>
+              <w:right w:w="100" w:type="dxa"/>
+            </w:tcMar>
+          </w:tcPr>
+          <w:p>
+            <w:pPr>
+              <w:pStyle w:val="Normal1"/>
+              <w:spacing w:line="240" w:lineRule="auto"/>
+              <w:ind w:left="75"/>
+            </w:pPr>
+            <w:r>
+              <w:rPr>
+                <w:b/>
+                <w:sz w:val="20"/>
+                <w:szCs w:val="20"/>
+              </w:rPr>
+              <w:t>Post-conditions</w:t>
+            </w:r>
+          </w:p>
+        </w:tc>
+        <w:tc>
+          <w:tcPr>
+            <w:tcW w:w="6981" w:type="dxa"/>
+            <w:tcBorders>
+              <w:bottom w:val="single" w:sz="8" w:space="0" w:color="000000"/>
+              <w:right w:val="single" w:sz="8" w:space="0" w:color="000000"/>
+            </w:tcBorders>
+            <w:tcMar>
+              <w:top w:w="100" w:type="dxa"/>
+              <w:left w:w="100" w:type="dxa"/>
+              <w:bottom w:w="100" w:type="dxa"/>
+              <w:right w:w="100" w:type="dxa"/>
+            </w:tcMar>
+          </w:tcPr>
+          <w:p>
+            <w:pPr>
+              <w:pStyle w:val="Normal1"/>
+              <w:spacing w:line="240" w:lineRule="auto"/>
+              <w:ind w:left="30"/>
+              <w:rPr>
+                <w:rFonts w:eastAsia="宋体" w:hint="eastAsia"/>
+                <w:sz w:val="20"/>
+                <w:szCs w:val="20"/>
+                <w:lang w:val="en-US" w:eastAsia="zh-CN"/>
+              </w:rPr>
+            </w:pPr>
+            <w:r>
+              <w:rPr>
+                <w:rFonts w:eastAsia="宋体" w:hint="eastAsia"/>
+                <w:sz w:val="20"/>
+                <w:szCs w:val="20"/>
+                <w:lang w:val="en-US" w:eastAsia="zh-CN"/>
+              </w:rPr>
+              <w:t>N/A</w:t>
+            </w:r>
+          </w:p>
+        </w:tc>
+      </w:tr>
+      <w:tr>
+        <w:trPr>
+          <w:trHeight w:val="453"/>
+          <w:jc w:val="center"/>
+        </w:trPr>
+        <w:tc>
+          <w:tcPr>
+            <w:tcW w:w="3299" w:type="dxa"/>
+            <w:tcBorders>
+              <w:left w:val="single" w:sz="8" w:space="0" w:color="000000"/>
+              <w:bottom w:val="single" w:sz="8" w:space="0" w:color="000000"/>
+              <w:right w:val="single" w:sz="8" w:space="0" w:color="000000"/>
+            </w:tcBorders>
+            <w:tcMar>
+              <w:top w:w="100" w:type="dxa"/>
+              <w:left w:w="100" w:type="dxa"/>
+              <w:bottom w:w="100" w:type="dxa"/>
+              <w:right w:w="100" w:type="dxa"/>
+            </w:tcMar>
+          </w:tcPr>
+          <w:p>
+            <w:pPr>
+              <w:pStyle w:val="Normal1"/>
+              <w:spacing w:line="240" w:lineRule="auto"/>
+              <w:ind w:left="75"/>
+            </w:pPr>
+            <w:r>
+              <w:rPr>
+                <w:b/>
+                <w:sz w:val="20"/>
+                <w:szCs w:val="20"/>
+              </w:rPr>
+              <w:t>Test Data</w:t>
+            </w:r>
+          </w:p>
+        </w:tc>
+        <w:tc>
+          <w:tcPr>
+            <w:tcW w:w="6981" w:type="dxa"/>
+            <w:tcBorders>
+              <w:bottom w:val="single" w:sz="8" w:space="0" w:color="000000"/>
+              <w:right w:val="single" w:sz="8" w:space="0" w:color="000000"/>
+            </w:tcBorders>
+            <w:tcMar>
+              <w:top w:w="100" w:type="dxa"/>
+              <w:left w:w="100" w:type="dxa"/>
+              <w:bottom w:w="100" w:type="dxa"/>
+              <w:right w:w="100" w:type="dxa"/>
+            </w:tcMar>
+          </w:tcPr>
+          <w:p>
+            <w:pPr>
+              <w:pStyle w:val="Normal1"/>
+              <w:spacing w:line="240" w:lineRule="auto"/>
+              <w:ind w:left="30"/>
+              <w:rPr>
+                <w:sz w:val="20"/>
+                <w:szCs w:val="20"/>
+              </w:rPr>
+            </w:pPr>
+            <w:r>
+              <w:rPr>
+                <w:sz w:val="20"/>
+                <w:szCs w:val="20"/>
+              </w:rPr>
+              <w:t>Employee ID:1</w:t>
+            </w:r>
+          </w:p>
+          <w:p>
+            <w:pPr>
+              <w:pStyle w:val="Normal1"/>
+              <w:spacing w:line="240" w:lineRule="auto"/>
+              <w:ind w:left="30"/>
+              <w:rPr>
+                <w:sz w:val="20"/>
+                <w:szCs w:val="20"/>
+              </w:rPr>
+            </w:pPr>
+            <w:r>
+              <w:rPr>
+                <w:sz w:val="20"/>
+                <w:szCs w:val="20"/>
+              </w:rPr>
+              <w:t xml:space="preserve">Password: </w:t>
+            </w:r>
+            <w:r>
+              <w:rPr>
+                <w:sz w:val="20"/>
+                <w:szCs w:val="20"/>
+              </w:rPr>
+              <w:t>login</w:t>
+            </w:r>
+          </w:p>
+        </w:tc>
+      </w:tr>
+      <w:tr>
+        <w:trPr>
+          <w:trHeight w:val="453"/>
+          <w:jc w:val="center"/>
+        </w:trPr>
+        <w:tc>
+          <w:tcPr>
+            <w:tcW w:w="3299" w:type="dxa"/>
+            <w:tcBorders>
+              <w:left w:val="single" w:sz="8" w:space="0" w:color="000000"/>
+              <w:bottom w:val="single" w:sz="8" w:space="0" w:color="000000"/>
+              <w:right w:val="single" w:sz="8" w:space="0" w:color="000000"/>
+            </w:tcBorders>
+            <w:tcMar>
+              <w:top w:w="100" w:type="dxa"/>
+              <w:left w:w="100" w:type="dxa"/>
+              <w:bottom w:w="100" w:type="dxa"/>
+              <w:right w:w="100" w:type="dxa"/>
+            </w:tcMar>
+          </w:tcPr>
+          <w:p>
+            <w:pPr>
+              <w:pStyle w:val="Normal1"/>
+              <w:spacing w:line="240" w:lineRule="auto"/>
+              <w:ind w:left="75"/>
+            </w:pPr>
+            <w:r>
+              <w:rPr>
+                <w:b/>
+                <w:sz w:val="20"/>
+                <w:szCs w:val="20"/>
+              </w:rPr>
+              <w:t>Priority (Low, Medium, High)</w:t>
+            </w:r>
+          </w:p>
+        </w:tc>
+        <w:tc>
+          <w:tcPr>
+            <w:tcW w:w="6981" w:type="dxa"/>
+            <w:tcBorders>
+              <w:bottom w:val="single" w:sz="8" w:space="0" w:color="000000"/>
+              <w:right w:val="single" w:sz="8" w:space="0" w:color="000000"/>
+            </w:tcBorders>
+            <w:tcMar>
+              <w:top w:w="100" w:type="dxa"/>
+              <w:left w:w="100" w:type="dxa"/>
+              <w:bottom w:w="100" w:type="dxa"/>
+              <w:right w:w="100" w:type="dxa"/>
+            </w:tcMar>
+          </w:tcPr>
+          <w:p>
+            <w:pPr>
+              <w:pStyle w:val="Normal1"/>
+              <w:spacing w:line="240" w:lineRule="auto"/>
+              <w:ind w:left="30"/>
+              <w:rPr>
+                <w:sz w:val="20"/>
+                <w:szCs w:val="20"/>
+              </w:rPr>
+            </w:pPr>
+            <w:r>
+              <w:rPr>
+                <w:sz w:val="20"/>
+                <w:szCs w:val="20"/>
+              </w:rPr>
+              <w:t>High</w:t>
+            </w:r>
+          </w:p>
+        </w:tc>
+      </w:tr>
+      <w:tr>
+        <w:trPr>
+          <w:trHeight w:val="474"/>
+          <w:jc w:val="center"/>
+        </w:trPr>
+        <w:tc>
+          <w:tcPr>
+            <w:tcW w:w="3299" w:type="dxa"/>
+            <w:tcBorders>
+              <w:left w:val="single" w:sz="8" w:space="0" w:color="000000"/>
+              <w:bottom w:val="single" w:sz="8" w:space="0" w:color="000000"/>
+              <w:right w:val="single" w:sz="8" w:space="0" w:color="000000"/>
+            </w:tcBorders>
+            <w:tcMar>
+              <w:top w:w="100" w:type="dxa"/>
+              <w:left w:w="100" w:type="dxa"/>
+              <w:bottom w:w="100" w:type="dxa"/>
+              <w:right w:w="100" w:type="dxa"/>
+            </w:tcMar>
+          </w:tcPr>
+          <w:p>
+            <w:pPr>
+              <w:pStyle w:val="Normal1"/>
+              <w:spacing w:line="240" w:lineRule="auto"/>
+              <w:ind w:left="75"/>
+            </w:pPr>
+            <w:r>
+              <w:rPr>
+                <w:b/>
+                <w:sz w:val="20"/>
+                <w:szCs w:val="20"/>
+              </w:rPr>
+              <w:t>Author</w:t>
+            </w:r>
+          </w:p>
+        </w:tc>
+        <w:tc>
+          <w:tcPr>
+            <w:tcW w:w="6981" w:type="dxa"/>
+            <w:tcBorders>
+              <w:bottom w:val="single" w:sz="8" w:space="0" w:color="000000"/>
+              <w:right w:val="single" w:sz="8" w:space="0" w:color="000000"/>
+            </w:tcBorders>
+            <w:tcMar>
+              <w:top w:w="100" w:type="dxa"/>
+              <w:left w:w="100" w:type="dxa"/>
+              <w:bottom w:w="100" w:type="dxa"/>
+              <w:right w:w="100" w:type="dxa"/>
+            </w:tcMar>
+          </w:tcPr>
+          <w:p>
+            <w:pPr>
+              <w:pStyle w:val="Normal1"/>
+              <w:spacing w:line="240" w:lineRule="auto"/>
+              <w:ind w:left="30"/>
+              <w:rPr>
+                <w:sz w:val="20"/>
+                <w:szCs w:val="20"/>
+              </w:rPr>
+            </w:pPr>
+            <w:r>
+              <w:rPr>
+                <w:rFonts w:eastAsia="宋体"/>
+                <w:sz w:val="20"/>
+                <w:szCs w:val="20"/>
+                <w:lang w:val="en-US" w:eastAsia="zh-CN"/>
+              </w:rPr>
+              <w:t>Juzhong Ch</w:t>
+            </w:r>
+            <w:r>
+              <w:rPr>
+                <w:rFonts w:eastAsia="宋体"/>
+                <w:sz w:val="20"/>
+                <w:szCs w:val="20"/>
+                <w:lang w:val="en-US" w:eastAsia="zh-CN"/>
+              </w:rPr>
+              <w:t>eng</w:t>
+            </w:r>
+          </w:p>
+        </w:tc>
+      </w:tr>
+    </w:tbl>
     <w:p>
       <w:pPr>
         <w:spacing w:after="0" w:line="240" w:lineRule="auto"/>
@@ -1885,8 +2836,186 @@
 </file>
 
 <file path=word/numbering.xml><?xml version="1.0" encoding="utf-8"?>
-<w:numbering xmlns:wpc="http://schemas.microsoft.com/office/word/2010/wordprocessingCanvas" xmlns:cx="http://schemas.microsoft.com/office/drawing/2014/chartex" xmlns:cx1="http://schemas.microsoft.com/office/drawing/2015/9/8/chartex" xmlns:mc="http://schemas.openxmlformats.org/markup-compatibility/2006" xmlns:o="urn:schemas-microsoft-com:office:office" xmlns:r="http://schemas.openxmlformats.org/officeDocument/2006/relationships" xmlns:m="http://schemas.openxmlformats.org/officeDocument/2006/math" xmlns:v="urn:schemas-microsoft-com:vml" xmlns:wp14="http://schemas.microsoft.com/office/word/2010/wordprocessingDrawing" xmlns:wp="http://schemas.openxmlformats.org/drawingml/2006/wordprocessingDrawing" xmlns:w10="urn:schemas-microsoft-com:office:word" xmlns:w="http://schemas.openxmlformats.org/wordprocessingml/2006/main" xmlns:w14="http://schemas.microsoft.com/office/word/2010/wordml" xmlns:w15="http://schemas.microsoft.com/office/word/2012/wordml" xmlns:w16se="http://schemas.microsoft.com/office/word/2015/wordml/symex" xmlns:wpg="http://schemas.microsoft.com/office/word/2010/wordprocessingGroup" xmlns:wpi="http://schemas.microsoft.com/office/word/2010/wordprocessingInk" xmlns:wne="http://schemas.microsoft.com/office/word/2006/wordml" xmlns:wps="http://schemas.microsoft.com/office/word/2010/wordprocessingShape" mc:Ignorable="w14 w15 w16se wp14">
+<w:numbering xmlns:wpc="http://schemas.microsoft.com/office/word/2010/wordprocessingCanvas" xmlns:cx="http://schemas.microsoft.com/office/drawing/2014/chartex" xmlns:cx1="http://schemas.microsoft.com/office/drawing/2015/9/8/chartex" xmlns:cx2="http://schemas.microsoft.com/office/drawing/2015/10/21/chartex" xmlns:mc="http://schemas.openxmlformats.org/markup-compatibility/2006" xmlns:o="urn:schemas-microsoft-com:office:office" xmlns:r="http://schemas.openxmlformats.org/officeDocument/2006/relationships" xmlns:m="http://schemas.openxmlformats.org/officeDocument/2006/math" xmlns:v="urn:schemas-microsoft-com:vml" xmlns:wp14="http://schemas.microsoft.com/office/word/2010/wordprocessingDrawing" xmlns:wp="http://schemas.openxmlformats.org/drawingml/2006/wordprocessingDrawing" xmlns:w10="urn:schemas-microsoft-com:office:word" xmlns:w="http://schemas.openxmlformats.org/wordprocessingml/2006/main" xmlns:w14="http://schemas.microsoft.com/office/word/2010/wordml" xmlns:w15="http://schemas.microsoft.com/office/word/2012/wordml" xmlns:w16se="http://schemas.microsoft.com/office/word/2015/wordml/symex" xmlns:wpg="http://schemas.microsoft.com/office/word/2010/wordprocessingGroup" xmlns:wpi="http://schemas.microsoft.com/office/word/2010/wordprocessingInk" xmlns:wne="http://schemas.microsoft.com/office/word/2006/wordml" xmlns:wps="http://schemas.microsoft.com/office/word/2010/wordprocessingShape" mc:Ignorable="w14 w15 w16se wp14">
   <w:abstractNum w:abstractNumId="0" w15:restartNumberingAfterBreak="0">
+    <w:nsid w:val="152029B5"/>
+    <w:multiLevelType w:val="hybridMultilevel"/>
+    <w:tmpl w:val="1DD26044"/>
+    <w:lvl w:ilvl="0" w:tplc="3D1E0E4E">
+      <w:start w:val="1"/>
+      <w:numFmt w:val="decimal"/>
+      <w:lvlText w:val="%1."/>
+      <w:lvlJc w:val="left"/>
+      <w:pPr>
+        <w:ind w:left="390" w:hanging="360"/>
+      </w:pPr>
+      <w:rPr>
+        <w:rFonts w:hint="default"/>
+      </w:rPr>
+    </w:lvl>
+    <w:lvl w:ilvl="1" w:tplc="10090019" w:tentative="1">
+      <w:start w:val="1"/>
+      <w:numFmt w:val="lowerLetter"/>
+      <w:lvlText w:val="%2."/>
+      <w:lvlJc w:val="left"/>
+      <w:pPr>
+        <w:ind w:left="1110" w:hanging="360"/>
+      </w:pPr>
+    </w:lvl>
+    <w:lvl w:ilvl="2" w:tplc="1009001B" w:tentative="1">
+      <w:start w:val="1"/>
+      <w:numFmt w:val="lowerRoman"/>
+      <w:lvlText w:val="%3."/>
+      <w:lvlJc w:val="right"/>
+      <w:pPr>
+        <w:ind w:left="1830" w:hanging="180"/>
+      </w:pPr>
+    </w:lvl>
+    <w:lvl w:ilvl="3" w:tplc="1009000F" w:tentative="1">
+      <w:start w:val="1"/>
+      <w:numFmt w:val="decimal"/>
+      <w:lvlText w:val="%4."/>
+      <w:lvlJc w:val="left"/>
+      <w:pPr>
+        <w:ind w:left="2550" w:hanging="360"/>
+      </w:pPr>
+    </w:lvl>
+    <w:lvl w:ilvl="4" w:tplc="10090019" w:tentative="1">
+      <w:start w:val="1"/>
+      <w:numFmt w:val="lowerLetter"/>
+      <w:lvlText w:val="%5."/>
+      <w:lvlJc w:val="left"/>
+      <w:pPr>
+        <w:ind w:left="3270" w:hanging="360"/>
+      </w:pPr>
+    </w:lvl>
+    <w:lvl w:ilvl="5" w:tplc="1009001B" w:tentative="1">
+      <w:start w:val="1"/>
+      <w:numFmt w:val="lowerRoman"/>
+      <w:lvlText w:val="%6."/>
+      <w:lvlJc w:val="right"/>
+      <w:pPr>
+        <w:ind w:left="3990" w:hanging="180"/>
+      </w:pPr>
+    </w:lvl>
+    <w:lvl w:ilvl="6" w:tplc="1009000F" w:tentative="1">
+      <w:start w:val="1"/>
+      <w:numFmt w:val="decimal"/>
+      <w:lvlText w:val="%7."/>
+      <w:lvlJc w:val="left"/>
+      <w:pPr>
+        <w:ind w:left="4710" w:hanging="360"/>
+      </w:pPr>
+    </w:lvl>
+    <w:lvl w:ilvl="7" w:tplc="10090019" w:tentative="1">
+      <w:start w:val="1"/>
+      <w:numFmt w:val="lowerLetter"/>
+      <w:lvlText w:val="%8."/>
+      <w:lvlJc w:val="left"/>
+      <w:pPr>
+        <w:ind w:left="5430" w:hanging="360"/>
+      </w:pPr>
+    </w:lvl>
+    <w:lvl w:ilvl="8" w:tplc="1009001B" w:tentative="1">
+      <w:start w:val="1"/>
+      <w:numFmt w:val="lowerRoman"/>
+      <w:lvlText w:val="%9."/>
+      <w:lvlJc w:val="right"/>
+      <w:pPr>
+        <w:ind w:left="6150" w:hanging="180"/>
+      </w:pPr>
+    </w:lvl>
+  </w:abstractNum>
+  <w:abstractNum w:abstractNumId="1" w15:restartNumberingAfterBreak="0">
+    <w:nsid w:val="29CE03D4"/>
+    <w:multiLevelType w:val="hybridMultilevel"/>
+    <w:tmpl w:val="AF1C3B82"/>
+    <w:lvl w:ilvl="0" w:tplc="58F6522A">
+      <w:start w:val="1"/>
+      <w:numFmt w:val="decimal"/>
+      <w:lvlText w:val="%1."/>
+      <w:lvlJc w:val="left"/>
+      <w:pPr>
+        <w:ind w:left="390" w:hanging="360"/>
+      </w:pPr>
+      <w:rPr>
+        <w:rFonts w:hint="default"/>
+      </w:rPr>
+    </w:lvl>
+    <w:lvl w:ilvl="1" w:tplc="10090019" w:tentative="1">
+      <w:start w:val="1"/>
+      <w:numFmt w:val="lowerLetter"/>
+      <w:lvlText w:val="%2."/>
+      <w:lvlJc w:val="left"/>
+      <w:pPr>
+        <w:ind w:left="1110" w:hanging="360"/>
+      </w:pPr>
+    </w:lvl>
+    <w:lvl w:ilvl="2" w:tplc="1009001B" w:tentative="1">
+      <w:start w:val="1"/>
+      <w:numFmt w:val="lowerRoman"/>
+      <w:lvlText w:val="%3."/>
+      <w:lvlJc w:val="right"/>
+      <w:pPr>
+        <w:ind w:left="1830" w:hanging="180"/>
+      </w:pPr>
+    </w:lvl>
+    <w:lvl w:ilvl="3" w:tplc="1009000F" w:tentative="1">
+      <w:start w:val="1"/>
+      <w:numFmt w:val="decimal"/>
+      <w:lvlText w:val="%4."/>
+      <w:lvlJc w:val="left"/>
+      <w:pPr>
+        <w:ind w:left="2550" w:hanging="360"/>
+      </w:pPr>
+    </w:lvl>
+    <w:lvl w:ilvl="4" w:tplc="10090019" w:tentative="1">
+      <w:start w:val="1"/>
+      <w:numFmt w:val="lowerLetter"/>
+      <w:lvlText w:val="%5."/>
+      <w:lvlJc w:val="left"/>
+      <w:pPr>
+        <w:ind w:left="3270" w:hanging="360"/>
+      </w:pPr>
+    </w:lvl>
+    <w:lvl w:ilvl="5" w:tplc="1009001B" w:tentative="1">
+      <w:start w:val="1"/>
+      <w:numFmt w:val="lowerRoman"/>
+      <w:lvlText w:val="%6."/>
+      <w:lvlJc w:val="right"/>
+      <w:pPr>
+        <w:ind w:left="3990" w:hanging="180"/>
+      </w:pPr>
+    </w:lvl>
+    <w:lvl w:ilvl="6" w:tplc="1009000F" w:tentative="1">
+      <w:start w:val="1"/>
+      <w:numFmt w:val="decimal"/>
+      <w:lvlText w:val="%7."/>
+      <w:lvlJc w:val="left"/>
+      <w:pPr>
+        <w:ind w:left="4710" w:hanging="360"/>
+      </w:pPr>
+    </w:lvl>
+    <w:lvl w:ilvl="7" w:tplc="10090019" w:tentative="1">
+      <w:start w:val="1"/>
+      <w:numFmt w:val="lowerLetter"/>
+      <w:lvlText w:val="%8."/>
+      <w:lvlJc w:val="left"/>
+      <w:pPr>
+        <w:ind w:left="5430" w:hanging="360"/>
+      </w:pPr>
+    </w:lvl>
+    <w:lvl w:ilvl="8" w:tplc="1009001B" w:tentative="1">
+      <w:start w:val="1"/>
+      <w:numFmt w:val="lowerRoman"/>
+      <w:lvlText w:val="%9."/>
+      <w:lvlJc w:val="right"/>
+      <w:pPr>
+        <w:ind w:left="6150" w:hanging="180"/>
+      </w:pPr>
+    </w:lvl>
+  </w:abstractNum>
+  <w:abstractNum w:abstractNumId="2" w15:restartNumberingAfterBreak="0">
     <w:nsid w:val="583E3E45"/>
     <w:multiLevelType w:val="singleLevel"/>
     <w:tmpl w:val="583E3E45"/>
@@ -1898,7 +3027,7 @@
       <w:lvlJc w:val="left"/>
     </w:lvl>
   </w:abstractNum>
-  <w:abstractNum w:abstractNumId="1" w15:restartNumberingAfterBreak="0">
+  <w:abstractNum w:abstractNumId="3" w15:restartNumberingAfterBreak="0">
     <w:nsid w:val="583E464B"/>
     <w:multiLevelType w:val="singleLevel"/>
     <w:tmpl w:val="583E464B"/>
@@ -1910,11 +3039,109 @@
       <w:lvlJc w:val="left"/>
     </w:lvl>
   </w:abstractNum>
+  <w:abstractNum w:abstractNumId="4" w15:restartNumberingAfterBreak="0">
+    <w:nsid w:val="5FB14FFA"/>
+    <w:multiLevelType w:val="hybridMultilevel"/>
+    <w:tmpl w:val="0B924006"/>
+    <w:lvl w:ilvl="0" w:tplc="E886ED7A">
+      <w:start w:val="1"/>
+      <w:numFmt w:val="decimal"/>
+      <w:lvlText w:val="%1."/>
+      <w:lvlJc w:val="left"/>
+      <w:pPr>
+        <w:ind w:left="390" w:hanging="360"/>
+      </w:pPr>
+      <w:rPr>
+        <w:rFonts w:eastAsia="Consolas" w:hint="default"/>
+      </w:rPr>
+    </w:lvl>
+    <w:lvl w:ilvl="1" w:tplc="10090019" w:tentative="1">
+      <w:start w:val="1"/>
+      <w:numFmt w:val="lowerLetter"/>
+      <w:lvlText w:val="%2."/>
+      <w:lvlJc w:val="left"/>
+      <w:pPr>
+        <w:ind w:left="1110" w:hanging="360"/>
+      </w:pPr>
+    </w:lvl>
+    <w:lvl w:ilvl="2" w:tplc="1009001B" w:tentative="1">
+      <w:start w:val="1"/>
+      <w:numFmt w:val="lowerRoman"/>
+      <w:lvlText w:val="%3."/>
+      <w:lvlJc w:val="right"/>
+      <w:pPr>
+        <w:ind w:left="1830" w:hanging="180"/>
+      </w:pPr>
+    </w:lvl>
+    <w:lvl w:ilvl="3" w:tplc="1009000F" w:tentative="1">
+      <w:start w:val="1"/>
+      <w:numFmt w:val="decimal"/>
+      <w:lvlText w:val="%4."/>
+      <w:lvlJc w:val="left"/>
+      <w:pPr>
+        <w:ind w:left="2550" w:hanging="360"/>
+      </w:pPr>
+    </w:lvl>
+    <w:lvl w:ilvl="4" w:tplc="10090019" w:tentative="1">
+      <w:start w:val="1"/>
+      <w:numFmt w:val="lowerLetter"/>
+      <w:lvlText w:val="%5."/>
+      <w:lvlJc w:val="left"/>
+      <w:pPr>
+        <w:ind w:left="3270" w:hanging="360"/>
+      </w:pPr>
+    </w:lvl>
+    <w:lvl w:ilvl="5" w:tplc="1009001B" w:tentative="1">
+      <w:start w:val="1"/>
+      <w:numFmt w:val="lowerRoman"/>
+      <w:lvlText w:val="%6."/>
+      <w:lvlJc w:val="right"/>
+      <w:pPr>
+        <w:ind w:left="3990" w:hanging="180"/>
+      </w:pPr>
+    </w:lvl>
+    <w:lvl w:ilvl="6" w:tplc="1009000F" w:tentative="1">
+      <w:start w:val="1"/>
+      <w:numFmt w:val="decimal"/>
+      <w:lvlText w:val="%7."/>
+      <w:lvlJc w:val="left"/>
+      <w:pPr>
+        <w:ind w:left="4710" w:hanging="360"/>
+      </w:pPr>
+    </w:lvl>
+    <w:lvl w:ilvl="7" w:tplc="10090019" w:tentative="1">
+      <w:start w:val="1"/>
+      <w:numFmt w:val="lowerLetter"/>
+      <w:lvlText w:val="%8."/>
+      <w:lvlJc w:val="left"/>
+      <w:pPr>
+        <w:ind w:left="5430" w:hanging="360"/>
+      </w:pPr>
+    </w:lvl>
+    <w:lvl w:ilvl="8" w:tplc="1009001B" w:tentative="1">
+      <w:start w:val="1"/>
+      <w:numFmt w:val="lowerRoman"/>
+      <w:lvlText w:val="%9."/>
+      <w:lvlJc w:val="right"/>
+      <w:pPr>
+        <w:ind w:left="6150" w:hanging="180"/>
+      </w:pPr>
+    </w:lvl>
+  </w:abstractNum>
   <w:num w:numId="1">
-    <w:abstractNumId w:val="0"/>
+    <w:abstractNumId w:val="2"/>
   </w:num>
   <w:num w:numId="2">
+    <w:abstractNumId w:val="3"/>
+  </w:num>
+  <w:num w:numId="3">
     <w:abstractNumId w:val="1"/>
+  </w:num>
+  <w:num w:numId="4">
+    <w:abstractNumId w:val="4"/>
+  </w:num>
+  <w:num w:numId="5">
+    <w:abstractNumId w:val="0"/>
   </w:num>
 </w:numbering>
 </file>
@@ -1924,7 +3151,7 @@
   <w:docDefaults>
     <w:rPrDefault>
       <w:rPr>
-        <w:rFonts w:ascii="Times New Roman" w:eastAsia="SimSun" w:hAnsi="Times New Roman" w:cs="Times New Roman"/>
+        <w:rFonts w:ascii="Times New Roman" w:eastAsia="宋体" w:hAnsi="Times New Roman" w:cs="Times New Roman"/>
         <w:lang w:val="en-US" w:eastAsia="en-US" w:bidi="ar-SA"/>
       </w:rPr>
     </w:rPrDefault>
@@ -1934,7 +3161,7 @@
       </w:pPr>
     </w:pPrDefault>
   </w:docDefaults>
-  <w:latentStyles w:defLockedState="0" w:defUIPriority="99" w:defSemiHidden="0" w:defUnhideWhenUsed="0" w:defQFormat="0" w:count="371">
+  <w:latentStyles w:defLockedState="0" w:defUIPriority="99" w:defSemiHidden="0" w:defUnhideWhenUsed="0" w:defQFormat="0" w:count="372">
     <w:lsdException w:name="Normal" w:uiPriority="0"/>
     <w:lsdException w:name="heading 1" w:uiPriority="0"/>
     <w:lsdException w:name="heading 2" w:uiPriority="0"/>
@@ -2040,7 +3267,7 @@
     <w:lsdException w:name="HTML Sample" w:semiHidden="1" w:unhideWhenUsed="1"/>
     <w:lsdException w:name="HTML Typewriter" w:semiHidden="1" w:unhideWhenUsed="1"/>
     <w:lsdException w:name="HTML Variable" w:semiHidden="1" w:unhideWhenUsed="1"/>
-    <w:lsdException w:name="Normal Table" w:semiHidden="1" w:unhideWhenUsed="1" w:qFormat="1"/>
+    <w:lsdException w:name="Normal Table" w:qFormat="1"/>
     <w:lsdException w:name="annotation subject" w:semiHidden="1" w:unhideWhenUsed="1"/>
     <w:lsdException w:name="No List" w:semiHidden="1" w:unhideWhenUsed="1"/>
     <w:lsdException w:name="Outline List 1" w:semiHidden="1" w:unhideWhenUsed="1"/>
@@ -2087,10 +3314,8 @@
     <w:lsdException w:name="Table Subtle 2" w:semiHidden="1" w:unhideWhenUsed="1"/>
     <w:lsdException w:name="Table Web 1" w:semiHidden="1" w:unhideWhenUsed="1"/>
     <w:lsdException w:name="Table Web 2" w:semiHidden="1" w:unhideWhenUsed="1"/>
-    <w:lsdException w:name="Table Web 3" w:semiHidden="1" w:unhideWhenUsed="1"/>
     <w:lsdException w:name="Balloon Text" w:semiHidden="1" w:unhideWhenUsed="1"/>
-    <w:lsdException w:name="Table Grid" w:semiHidden="1" w:uiPriority="59" w:unhideWhenUsed="1"/>
-    <w:lsdException w:name="Table Theme" w:semiHidden="1" w:unhideWhenUsed="1"/>
+    <w:lsdException w:name="Table Grid" w:uiPriority="59"/>
     <w:lsdException w:name="Placeholder Text" w:semiHidden="1"/>
     <w:lsdException w:name="Light Shading" w:uiPriority="60"/>
     <w:lsdException w:name="Light List" w:uiPriority="61"/>
@@ -2302,6 +3527,7 @@
     <w:lsdException w:name="List Table 5 Dark Accent 6" w:uiPriority="50"/>
     <w:lsdException w:name="List Table 6 Colorful Accent 6" w:uiPriority="51"/>
     <w:lsdException w:name="List Table 7 Colorful Accent 6" w:uiPriority="52"/>
+    <w:lsdException w:name="Mention" w:semiHidden="1" w:unhideWhenUsed="1"/>
   </w:latentStyles>
   <w:style w:type="paragraph" w:default="1" w:styleId="Normal">
     <w:name w:val="Normal"/>

</xml_diff>